<commit_message>
Fjernet logging til konsollen, og forsøket på feilmeldinger
</commit_message>
<xml_diff>
--- a/dokumenter/Beskrivelse-Kodeoppgave.docx
+++ b/dokumenter/Beskrivelse-Kodeoppgave.docx
@@ -22,192 +22,786 @@
           <w:lang w:val="nb-NO"/>
         </w:rPr>
       </w:pPr>
+      <w:r>
+        <w:rPr>
+          <w:lang w:val="nb-NO"/>
+        </w:rPr>
+        <w:t xml:space="preserve">Dette dokumentet </w:t>
+      </w:r>
+      <w:r>
+        <w:rPr>
+          <w:lang w:val="nb-NO"/>
+        </w:rPr>
+        <w:t>avslutter</w:t>
+      </w:r>
+      <w:r>
+        <w:rPr>
+          <w:lang w:val="nb-NO"/>
+        </w:rPr>
+        <w:t xml:space="preserve"> med </w:t>
+      </w:r>
+      <w:r>
+        <w:rPr>
+          <w:lang w:val="nb-NO"/>
+        </w:rPr>
+        <w:t xml:space="preserve">en liten oversikt over tankegangen min da jeg først fikk oppgaven. Jeg </w:t>
+      </w:r>
+      <w:r>
+        <w:rPr>
+          <w:lang w:val="nb-NO"/>
+        </w:rPr>
+        <w:t>opprettet dokumentet og begynte med å notere ned noen tanker jeg hadde om hvordan oppgaven skulle løses. Jeg velger å la dette være med, da det kanskje kan være interessant for dere å se hvordan jeg har tenkt.</w:t>
+      </w:r>
+    </w:p>
+    <w:p>
+      <w:pPr>
+        <w:pStyle w:val="Overskrift1"/>
+        <w:rPr>
+          <w:lang w:val="nb-NO"/>
+        </w:rPr>
+      </w:pPr>
+      <w:r>
+        <w:rPr>
+          <w:lang w:val="nb-NO"/>
+        </w:rPr>
+        <w:t>Del 1:</w:t>
+      </w:r>
+    </w:p>
+    <w:p>
+      <w:pPr>
+        <w:rPr>
+          <w:lang w:val="nb-NO"/>
+        </w:rPr>
+      </w:pPr>
+      <w:r>
+        <w:rPr>
+          <w:lang w:val="nb-NO"/>
+        </w:rPr>
+        <w:t xml:space="preserve">Besvarelsen min består av 2 deler, der den første delen er en lånekalkulator på nett. Denne har noen </w:t>
+      </w:r>
       <w:proofErr w:type="spellStart"/>
       <w:r>
         <w:rPr>
           <w:lang w:val="nb-NO"/>
         </w:rPr>
-        <w:t>Okei</w:t>
+        <w:t>slidere</w:t>
       </w:r>
       <w:proofErr w:type="spellEnd"/>
       <w:r>
         <w:rPr>
           <w:lang w:val="nb-NO"/>
         </w:rPr>
-        <w:t xml:space="preserve"> hva skal jeg gjøre?</w:t>
-      </w:r>
-    </w:p>
-    <w:p>
-      <w:pPr>
-        <w:rPr>
-          <w:lang w:val="nb-NO"/>
-        </w:rPr>
-      </w:pPr>
-      <w:r>
-        <w:rPr>
-          <w:lang w:val="nb-NO"/>
-        </w:rPr>
-        <w:t>Node.js server</w:t>
-      </w:r>
-      <w:r>
-        <w:rPr>
-          <w:lang w:val="nb-NO"/>
-        </w:rPr>
-        <w:t xml:space="preserve"> som </w:t>
-      </w:r>
-      <w:proofErr w:type="gramStart"/>
-      <w:r>
-        <w:rPr>
-          <w:lang w:val="nb-NO"/>
-        </w:rPr>
-        <w:t>generer</w:t>
-      </w:r>
-      <w:r>
-        <w:rPr>
-          <w:lang w:val="nb-NO"/>
-        </w:rPr>
-        <w:t>er</w:t>
-      </w:r>
-      <w:proofErr w:type="gramEnd"/>
-      <w:r>
-        <w:rPr>
-          <w:lang w:val="nb-NO"/>
-        </w:rPr>
-        <w:t xml:space="preserve"> nedbetalingsplan basert på en POST</w:t>
-      </w:r>
-    </w:p>
-    <w:p>
-      <w:pPr>
-        <w:rPr>
-          <w:lang w:val="nb-NO"/>
-        </w:rPr>
-      </w:pPr>
-      <w:r>
-        <w:rPr>
-          <w:lang w:val="nb-NO"/>
-        </w:rPr>
-        <w:t xml:space="preserve">Returnerer en JSON-fil, </w:t>
-      </w:r>
-      <w:r>
-        <w:rPr>
-          <w:lang w:val="nb-NO"/>
-        </w:rPr>
-        <w:t xml:space="preserve">som så </w:t>
-      </w:r>
-      <w:r>
-        <w:rPr>
-          <w:lang w:val="nb-NO"/>
-        </w:rPr>
-        <w:t>blir frem</w:t>
-      </w:r>
-      <w:r>
-        <w:rPr>
-          <w:lang w:val="nb-NO"/>
-        </w:rPr>
-        <w:t>stilt i en interaktiv graf</w:t>
-      </w:r>
-      <w:r>
-        <w:rPr>
-          <w:lang w:val="nb-NO"/>
-        </w:rPr>
-        <w:t xml:space="preserve"> vha.,</w:t>
-      </w:r>
-      <w:r>
-        <w:rPr>
-          <w:lang w:val="nb-NO"/>
-        </w:rPr>
-        <w:t xml:space="preserve"> chart.js</w:t>
-      </w:r>
-      <w:r>
-        <w:rPr>
-          <w:lang w:val="nb-NO"/>
-        </w:rPr>
-        <w:t xml:space="preserve"> som brukeren kan se på.</w:t>
-      </w:r>
-      <w:r>
-        <w:rPr>
-          <w:lang w:val="nb-NO"/>
-        </w:rPr>
-        <w:t xml:space="preserve"> Nettsiden skal også la brukeren laste ned nedbetalingsplanen, enten </w:t>
-      </w:r>
-      <w:proofErr w:type="gramStart"/>
-      <w:r>
-        <w:rPr>
-          <w:lang w:val="nb-NO"/>
-        </w:rPr>
-        <w:t xml:space="preserve">som </w:t>
+        <w:t xml:space="preserve"> som brukeren kan </w:t>
+      </w:r>
+      <w:r>
+        <w:rPr>
+          <w:lang w:val="nb-NO"/>
+        </w:rPr>
+        <w:t>bruke til å endre på lånet, og en graf som visualiserer lånet over tid. Her kan man se hvordan avdraget, renter og restbeløp utvikler seg. Det er også lagt inn en graf som viser fordelingen av lånebeløp, renter og gebyrer ved nedbetalt lån.</w:t>
+      </w:r>
+      <w:r>
+        <w:rPr>
+          <w:lang w:val="nb-NO"/>
+        </w:rPr>
+        <w:t xml:space="preserve"> Nettsiden henter data fra en Node.js server jeg har skrevet, som da er den andre delen av oppgaven.</w:t>
+      </w:r>
+    </w:p>
+    <w:p>
+      <w:pPr>
+        <w:rPr>
+          <w:lang w:val="nb-NO"/>
+        </w:rPr>
+      </w:pPr>
+      <w:r>
+        <w:rPr>
+          <w:lang w:val="nb-NO"/>
+        </w:rPr>
+        <w:t xml:space="preserve">Serveren jeg har lagd er bygget på Node.js og express.js, </w:t>
+      </w:r>
+      <w:r>
+        <w:rPr>
+          <w:lang w:val="nb-NO"/>
+        </w:rPr>
+        <w:t>og har to funksjoner:</w:t>
+      </w:r>
+    </w:p>
+    <w:p>
+      <w:pPr>
+        <w:pStyle w:val="Listeavsnitt"/>
+        <w:numPr>
+          <w:ilvl w:val="0"/>
+          <w:numId w:val="1"/>
+        </w:numPr>
+        <w:rPr>
+          <w:lang w:val="nb-NO"/>
+        </w:rPr>
+      </w:pPr>
+      <w:r>
+        <w:rPr>
+          <w:lang w:val="nb-NO"/>
+        </w:rPr>
+        <w:t>Levere en statisk nettside til brukeren.</w:t>
+      </w:r>
+    </w:p>
+    <w:p>
+      <w:pPr>
+        <w:pStyle w:val="Listeavsnitt"/>
+        <w:numPr>
+          <w:ilvl w:val="0"/>
+          <w:numId w:val="1"/>
+        </w:numPr>
+        <w:rPr>
+          <w:lang w:val="nb-NO"/>
+        </w:rPr>
+      </w:pPr>
+      <w:r>
+        <w:rPr>
+          <w:lang w:val="nb-NO"/>
+        </w:rPr>
+        <w:t>Lage nedbetalingsplan som nettsiden kan bruke</w:t>
+      </w:r>
+    </w:p>
+    <w:p>
+      <w:pPr>
+        <w:rPr>
+          <w:lang w:val="nb-NO"/>
+        </w:rPr>
+      </w:pPr>
+      <w:r>
+        <w:rPr>
+          <w:lang w:val="nb-NO"/>
+        </w:rPr>
+        <w:t xml:space="preserve">Nedbetalingsplanen har så </w:t>
+      </w:r>
+      <w:r>
+        <w:rPr>
+          <w:lang w:val="nb-NO"/>
+        </w:rPr>
+        <w:t>og</w:t>
+      </w:r>
+      <w:r>
+        <w:rPr>
+          <w:lang w:val="nb-NO"/>
+        </w:rPr>
+        <w:t xml:space="preserve"> si samme format som </w:t>
+      </w:r>
+      <w:proofErr w:type="spellStart"/>
+      <w:r>
+        <w:rPr>
+          <w:lang w:val="nb-NO"/>
+        </w:rPr>
+        <w:t>Stacc</w:t>
+      </w:r>
+      <w:proofErr w:type="spellEnd"/>
+      <w:r>
+        <w:rPr>
+          <w:lang w:val="nb-NO"/>
+        </w:rPr>
+        <w:t xml:space="preserve"> sin API har</w:t>
+      </w:r>
+      <w:r>
+        <w:rPr>
+          <w:lang w:val="nb-NO"/>
+        </w:rPr>
+        <w:t xml:space="preserve">. Dette er fordi jeg i første omgang fikk nettsiden til å fungere vha. </w:t>
+      </w:r>
+      <w:proofErr w:type="spellStart"/>
+      <w:r>
+        <w:rPr>
+          <w:lang w:val="nb-NO"/>
+        </w:rPr>
+        <w:t>Stacc</w:t>
+      </w:r>
+      <w:proofErr w:type="spellEnd"/>
+      <w:r>
+        <w:rPr>
+          <w:lang w:val="nb-NO"/>
+        </w:rPr>
+        <w:t xml:space="preserve"> sin API, og dette var den enkleste måten å løse det på når jeg skulle gå over til å </w:t>
+      </w:r>
+      <w:r>
+        <w:rPr>
+          <w:lang w:val="nb-NO"/>
+        </w:rPr>
+        <w:t xml:space="preserve">bruke min egen API. Jeg regner også med at </w:t>
+      </w:r>
+      <w:proofErr w:type="spellStart"/>
+      <w:r>
+        <w:rPr>
+          <w:lang w:val="nb-NO"/>
+        </w:rPr>
+        <w:t>API’et</w:t>
+      </w:r>
+      <w:proofErr w:type="spellEnd"/>
+      <w:r>
+        <w:rPr>
+          <w:lang w:val="nb-NO"/>
+        </w:rPr>
+        <w:t xml:space="preserve"> </w:t>
+      </w:r>
+      <w:r>
+        <w:rPr>
+          <w:lang w:val="nb-NO"/>
+        </w:rPr>
+        <w:t xml:space="preserve">til </w:t>
+      </w:r>
+      <w:proofErr w:type="spellStart"/>
+      <w:r>
+        <w:rPr>
+          <w:lang w:val="nb-NO"/>
+        </w:rPr>
+        <w:t>Stacc</w:t>
+      </w:r>
+      <w:proofErr w:type="spellEnd"/>
+      <w:r>
+        <w:rPr>
+          <w:lang w:val="nb-NO"/>
+        </w:rPr>
+        <w:t xml:space="preserve"> har den informasjonen som er viktigst, og derfor tenkte jeg det var viktig at denne informasjonen måtte med. Jeg har også lagt til noen andre </w:t>
+      </w:r>
+      <w:proofErr w:type="spellStart"/>
+      <w:r>
+        <w:rPr>
+          <w:lang w:val="nb-NO"/>
+        </w:rPr>
+        <w:t>properties</w:t>
+      </w:r>
+      <w:proofErr w:type="spellEnd"/>
+      <w:r>
+        <w:rPr>
+          <w:lang w:val="nb-NO"/>
+        </w:rPr>
+        <w:t xml:space="preserve"> på nedbetalingsplan-objektet som jeg følte det var greit å ha med.</w:t>
+      </w:r>
+    </w:p>
+    <w:p>
+      <w:pPr>
+        <w:rPr>
+          <w:lang w:val="nb-NO"/>
+        </w:rPr>
+      </w:pPr>
+      <w:r>
+        <w:rPr>
+          <w:lang w:val="nb-NO"/>
+        </w:rPr>
+        <w:t xml:space="preserve">Serveren </w:t>
+      </w:r>
+      <w:r>
+        <w:rPr>
+          <w:lang w:val="nb-NO"/>
+        </w:rPr>
+        <w:t>gjør kun 2 tester på POST-</w:t>
+      </w:r>
+      <w:proofErr w:type="spellStart"/>
+      <w:r>
+        <w:rPr>
+          <w:lang w:val="nb-NO"/>
+        </w:rPr>
+        <w:t>requesten</w:t>
+      </w:r>
+      <w:proofErr w:type="spellEnd"/>
+      <w:r>
+        <w:rPr>
+          <w:lang w:val="nb-NO"/>
+        </w:rPr>
+        <w:t xml:space="preserve">, den sjekker at </w:t>
+      </w:r>
+      <w:proofErr w:type="spellStart"/>
+      <w:r>
+        <w:rPr>
+          <w:lang w:val="nb-NO"/>
+        </w:rPr>
+        <w:t>content</w:t>
+      </w:r>
+      <w:proofErr w:type="spellEnd"/>
+      <w:r>
+        <w:rPr>
+          <w:lang w:val="nb-NO"/>
+        </w:rPr>
+        <w:t xml:space="preserve">-type er </w:t>
+      </w:r>
+      <w:proofErr w:type="spellStart"/>
+      <w:r>
+        <w:rPr>
+          <w:lang w:val="nb-NO"/>
+        </w:rPr>
+        <w:t>json</w:t>
+      </w:r>
+      <w:proofErr w:type="spellEnd"/>
+      <w:r>
+        <w:rPr>
+          <w:lang w:val="nb-NO"/>
+        </w:rPr>
+        <w:t xml:space="preserve"> og at </w:t>
+      </w:r>
+      <w:proofErr w:type="spellStart"/>
+      <w:r>
+        <w:rPr>
+          <w:lang w:val="nb-NO"/>
+        </w:rPr>
+        <w:t>laanetype</w:t>
+      </w:r>
+      <w:proofErr w:type="spellEnd"/>
+      <w:r>
+        <w:rPr>
+          <w:lang w:val="nb-NO"/>
+        </w:rPr>
+        <w:t xml:space="preserve"> finnes i </w:t>
+      </w:r>
+      <w:proofErr w:type="spellStart"/>
+      <w:r>
+        <w:rPr>
+          <w:lang w:val="nb-NO"/>
+        </w:rPr>
+        <w:t>json</w:t>
+      </w:r>
+      <w:proofErr w:type="spellEnd"/>
+      <w:r>
+        <w:rPr>
+          <w:lang w:val="nb-NO"/>
+        </w:rPr>
+        <w:t xml:space="preserve">-objektet. Den effektive renten som blir regnet ut av serveren er ikke 100% korrekt, </w:t>
+      </w:r>
+      <w:r>
+        <w:rPr>
+          <w:lang w:val="nb-NO"/>
+        </w:rPr>
+        <w:t>da jeg ikke forstår den fullstendige formelen for utregning av effektiv rente.</w:t>
+      </w:r>
+    </w:p>
+    <w:p>
+      <w:pPr>
+        <w:rPr>
+          <w:lang w:val="nb-NO"/>
+        </w:rPr>
+      </w:pPr>
+      <w:r>
+        <w:rPr>
+          <w:lang w:val="nb-NO"/>
+        </w:rPr>
+        <w:t xml:space="preserve">Besvarelsen min ligger på </w:t>
+      </w:r>
+      <w:proofErr w:type="spellStart"/>
+      <w:r>
+        <w:rPr>
+          <w:lang w:val="nb-NO"/>
+        </w:rPr>
+        <w:t>githuben</w:t>
+      </w:r>
+      <w:proofErr w:type="spellEnd"/>
+      <w:r>
+        <w:rPr>
+          <w:lang w:val="nb-NO"/>
+        </w:rPr>
+        <w:t xml:space="preserve"> min, , </w:t>
+      </w:r>
+      <w:r>
+        <w:rPr>
+          <w:lang w:val="nb-NO"/>
+        </w:rPr>
+        <w:t xml:space="preserve">og for å kjøre serveren må man starte node.js vha. å navigere seg til oppgave-mappen i terminalen, og </w:t>
+      </w:r>
+      <w:r>
+        <w:rPr>
+          <w:lang w:val="nb-NO"/>
+        </w:rPr>
+        <w:t xml:space="preserve">utføre kommandoen «node app.js». Serveren vil da begynne å lytte på </w:t>
+      </w:r>
+      <w:proofErr w:type="spellStart"/>
+      <w:r>
+        <w:rPr>
+          <w:lang w:val="nb-NO"/>
+        </w:rPr>
+        <w:t>localhost</w:t>
+      </w:r>
+      <w:proofErr w:type="spellEnd"/>
+      <w:r>
+        <w:rPr>
+          <w:lang w:val="nb-NO"/>
+        </w:rPr>
+        <w:t xml:space="preserve"> port 3000 (</w:t>
+      </w:r>
+      <w:hyperlink r:id="rId7" w:history="1">
+        <w:r>
+          <w:rPr>
+            <w:rStyle w:val="Hyperkobling"/>
+            <w:lang w:val="nb-NO"/>
+          </w:rPr>
+          <w:t>http://localhost:3000/</w:t>
+        </w:r>
+      </w:hyperlink>
+      <w:r>
+        <w:rPr>
+          <w:lang w:val="nb-NO"/>
+        </w:rPr>
+        <w:t>)</w:t>
+      </w:r>
+      <w:r>
+        <w:rPr>
+          <w:lang w:val="nb-NO"/>
+        </w:rPr>
+        <w:t>,</w:t>
+      </w:r>
+      <w:r>
+        <w:rPr>
+          <w:lang w:val="nb-NO"/>
+        </w:rPr>
+        <w:t xml:space="preserve"> hvor man finner nettsiden. Det er også mulig å sende POST-</w:t>
+      </w:r>
+      <w:proofErr w:type="spellStart"/>
+      <w:r>
+        <w:rPr>
+          <w:lang w:val="nb-NO"/>
+        </w:rPr>
+        <w:t>requests</w:t>
+      </w:r>
+      <w:proofErr w:type="spellEnd"/>
+      <w:r>
+        <w:rPr>
+          <w:lang w:val="nb-NO"/>
+        </w:rPr>
+        <w:t xml:space="preserve"> til serveren på </w:t>
+      </w:r>
+      <w:r>
+        <w:rPr>
+          <w:lang w:val="nb-NO"/>
+        </w:rPr>
+        <w:t>(</w:t>
+      </w:r>
+      <w:hyperlink r:id="rId8" w:history="1">
+        <w:r>
+          <w:rPr>
+            <w:rStyle w:val="Hyperkobling"/>
+            <w:lang w:val="nb-NO"/>
+          </w:rPr>
+          <w:t>http://localhost:3000/api</w:t>
+        </w:r>
+      </w:hyperlink>
+      <w:r>
+        <w:rPr>
+          <w:lang w:val="nb-NO"/>
+        </w:rPr>
+        <w:t>)</w:t>
       </w:r>
       <w:r>
         <w:rPr>
           <w:lang w:val="nb-NO"/>
         </w:rPr>
         <w:t>.</w:t>
-      </w:r>
-      <w:proofErr w:type="spellStart"/>
-      <w:r>
-        <w:rPr>
-          <w:lang w:val="nb-NO"/>
-        </w:rPr>
-        <w:t>json</w:t>
-      </w:r>
-      <w:proofErr w:type="spellEnd"/>
-      <w:proofErr w:type="gramEnd"/>
-      <w:r>
-        <w:rPr>
-          <w:lang w:val="nb-NO"/>
-        </w:rPr>
-        <w:t>, .</w:t>
-      </w:r>
-      <w:proofErr w:type="spellStart"/>
-      <w:r>
-        <w:rPr>
-          <w:lang w:val="nb-NO"/>
-        </w:rPr>
-        <w:t>csv</w:t>
-      </w:r>
-      <w:proofErr w:type="spellEnd"/>
-      <w:r>
-        <w:rPr>
-          <w:lang w:val="nb-NO"/>
-        </w:rPr>
-        <w:t>, eller .</w:t>
-      </w:r>
-      <w:proofErr w:type="spellStart"/>
-      <w:r>
-        <w:rPr>
-          <w:lang w:val="nb-NO"/>
-        </w:rPr>
-        <w:t>xlsx</w:t>
-      </w:r>
-      <w:proofErr w:type="spellEnd"/>
-      <w:r>
-        <w:rPr>
-          <w:lang w:val="nb-NO"/>
-        </w:rPr>
-        <w:t>.</w:t>
-      </w:r>
-    </w:p>
-    <w:p>
-      <w:pPr>
-        <w:rPr>
-          <w:lang w:val="nb-NO"/>
-        </w:rPr>
-      </w:pPr>
-    </w:p>
-    <w:p>
-      <w:pPr>
-        <w:rPr>
-          <w:lang w:val="nb-NO"/>
-        </w:rPr>
-      </w:pPr>
-      <w:r>
-        <w:rPr>
-          <w:lang w:val="nb-NO"/>
-        </w:rPr>
-        <w:t>Første prototype:</w:t>
       </w:r>
       <w:bookmarkStart w:id="0" w:name="_GoBack"/>
       <w:bookmarkEnd w:id="0"/>
+    </w:p>
+    <w:p>
+      <w:pPr>
+        <w:pStyle w:val="Overskrift1"/>
+        <w:rPr>
+          <w:lang w:val="nb-NO"/>
+        </w:rPr>
+      </w:pPr>
+    </w:p>
+    <w:p>
+      <w:pPr>
+        <w:pStyle w:val="Overskrift1"/>
+        <w:rPr>
+          <w:lang w:val="nb-NO"/>
+        </w:rPr>
+      </w:pPr>
+    </w:p>
+    <w:p>
+      <w:pPr>
+        <w:rPr>
+          <w:lang w:val="nb-NO"/>
+        </w:rPr>
+      </w:pPr>
+    </w:p>
+    <w:p>
+      <w:pPr>
+        <w:rPr>
+          <w:lang w:val="nb-NO"/>
+        </w:rPr>
+      </w:pPr>
+    </w:p>
+    <w:p>
+      <w:pPr>
+        <w:rPr>
+          <w:lang w:val="nb-NO"/>
+        </w:rPr>
+      </w:pPr>
+    </w:p>
+    <w:p>
+      <w:pPr>
+        <w:rPr>
+          <w:lang w:val="nb-NO"/>
+        </w:rPr>
+      </w:pPr>
+    </w:p>
+    <w:p>
+      <w:pPr>
+        <w:rPr>
+          <w:lang w:val="nb-NO"/>
+        </w:rPr>
+      </w:pPr>
+    </w:p>
+    <w:p>
+      <w:pPr>
+        <w:rPr>
+          <w:lang w:val="nb-NO"/>
+        </w:rPr>
+      </w:pPr>
+    </w:p>
+    <w:p>
+      <w:pPr>
+        <w:rPr>
+          <w:lang w:val="nb-NO"/>
+        </w:rPr>
+      </w:pPr>
+    </w:p>
+    <w:p>
+      <w:pPr>
+        <w:rPr>
+          <w:lang w:val="nb-NO"/>
+        </w:rPr>
+      </w:pPr>
+    </w:p>
+    <w:p>
+      <w:pPr>
+        <w:rPr>
+          <w:lang w:val="nb-NO"/>
+        </w:rPr>
+      </w:pPr>
+    </w:p>
+    <w:p>
+      <w:pPr>
+        <w:pStyle w:val="Overskrift1"/>
+        <w:rPr>
+          <w:lang w:val="nb-NO"/>
+        </w:rPr>
+      </w:pPr>
+      <w:r>
+        <w:rPr>
+          <w:lang w:val="nb-NO"/>
+        </w:rPr>
+        <w:t xml:space="preserve">Del </w:t>
+      </w:r>
+      <w:r>
+        <w:rPr>
+          <w:lang w:val="nb-NO"/>
+        </w:rPr>
+        <w:t>2</w:t>
+      </w:r>
+      <w:r>
+        <w:rPr>
+          <w:lang w:val="nb-NO"/>
+        </w:rPr>
+        <w:t>:</w:t>
+      </w:r>
+    </w:p>
+    <w:p>
+      <w:pPr>
+        <w:rPr>
+          <w:lang w:val="nb-NO"/>
+        </w:rPr>
+      </w:pPr>
+      <w:proofErr w:type="spellStart"/>
+      <w:r>
+        <w:rPr>
+          <w:lang w:val="nb-NO"/>
+        </w:rPr>
+        <w:t>Okei</w:t>
+      </w:r>
+      <w:proofErr w:type="spellEnd"/>
+      <w:r>
+        <w:rPr>
+          <w:lang w:val="nb-NO"/>
+        </w:rPr>
+        <w:t xml:space="preserve"> hva skal jeg gjøre?</w:t>
+      </w:r>
+    </w:p>
+    <w:p>
+      <w:pPr>
+        <w:rPr>
+          <w:lang w:val="nb-NO"/>
+        </w:rPr>
+      </w:pPr>
+      <w:r>
+        <w:rPr>
+          <w:lang w:val="nb-NO"/>
+        </w:rPr>
+        <w:t xml:space="preserve">Først: Lage en nettside som får data fra </w:t>
+      </w:r>
+      <w:proofErr w:type="spellStart"/>
+      <w:r>
+        <w:rPr>
+          <w:lang w:val="nb-NO"/>
+        </w:rPr>
+        <w:t>Stacc</w:t>
+      </w:r>
+      <w:proofErr w:type="spellEnd"/>
+      <w:r>
+        <w:rPr>
+          <w:lang w:val="nb-NO"/>
+        </w:rPr>
+        <w:t xml:space="preserve"> API? Sørge for at jeg har noe å levere om jeg ikke får til Node. </w:t>
+      </w:r>
+      <w:r>
+        <w:rPr>
+          <w:lang w:val="nb-NO"/>
+        </w:rPr>
+        <w:t>Postman til å teste API</w:t>
+      </w:r>
+      <w:r>
+        <w:rPr>
+          <w:lang w:val="nb-NO"/>
+        </w:rPr>
+        <w:t>, konsoll til «analyse»</w:t>
+      </w:r>
+    </w:p>
+    <w:p>
+      <w:pPr>
+        <w:rPr>
+          <w:lang w:val="nb-NO"/>
+        </w:rPr>
+      </w:pPr>
+      <w:r>
+        <w:rPr>
+          <w:lang w:val="nb-NO"/>
+        </w:rPr>
+        <w:t xml:space="preserve">Hvis nettside er oppe og går: </w:t>
+      </w:r>
+      <w:r>
+        <w:rPr>
+          <w:lang w:val="nb-NO"/>
+        </w:rPr>
+        <w:t>Node.js server</w:t>
+      </w:r>
+      <w:r>
+        <w:rPr>
+          <w:lang w:val="nb-NO"/>
+        </w:rPr>
+        <w:t xml:space="preserve"> som </w:t>
+      </w:r>
+      <w:r>
+        <w:rPr>
+          <w:lang w:val="nb-NO"/>
+        </w:rPr>
+        <w:t>lager en</w:t>
+      </w:r>
+      <w:r>
+        <w:rPr>
+          <w:lang w:val="nb-NO"/>
+        </w:rPr>
+        <w:t xml:space="preserve"> nedbetalingsplan basert på en POST</w:t>
+      </w:r>
+      <w:r>
+        <w:rPr>
+          <w:lang w:val="nb-NO"/>
+        </w:rPr>
+        <w:t>-</w:t>
+      </w:r>
+      <w:proofErr w:type="spellStart"/>
+      <w:r>
+        <w:rPr>
+          <w:lang w:val="nb-NO"/>
+        </w:rPr>
+        <w:t>request</w:t>
+      </w:r>
+      <w:proofErr w:type="spellEnd"/>
+      <w:r>
+        <w:rPr>
+          <w:lang w:val="nb-NO"/>
+        </w:rPr>
+        <w:t>. Skal returnere et JSON-objekt</w:t>
+      </w:r>
+      <w:r>
+        <w:rPr>
+          <w:lang w:val="nb-NO"/>
+        </w:rPr>
+        <w:t xml:space="preserve"> som blir fremstilt i en </w:t>
+      </w:r>
+      <w:r>
+        <w:rPr>
+          <w:lang w:val="nb-NO"/>
+        </w:rPr>
+        <w:t>interaktiv graf</w:t>
+      </w:r>
+      <w:r>
+        <w:rPr>
+          <w:lang w:val="nb-NO"/>
+        </w:rPr>
+        <w:t xml:space="preserve"> vha.</w:t>
+      </w:r>
+      <w:r>
+        <w:rPr>
+          <w:lang w:val="nb-NO"/>
+        </w:rPr>
+        <w:t xml:space="preserve"> chart.js</w:t>
+      </w:r>
+      <w:r>
+        <w:rPr>
+          <w:lang w:val="nb-NO"/>
+        </w:rPr>
+        <w:t xml:space="preserve"> som brukeren kan se på.</w:t>
+      </w:r>
+      <w:r>
+        <w:rPr>
+          <w:lang w:val="nb-NO"/>
+        </w:rPr>
+        <w:t xml:space="preserve"> </w:t>
+      </w:r>
+    </w:p>
+    <w:p>
+      <w:pPr>
+        <w:rPr>
+          <w:lang w:val="nb-NO"/>
+        </w:rPr>
+      </w:pPr>
+      <w:r>
+        <w:rPr>
+          <w:lang w:val="nb-NO"/>
+        </w:rPr>
+        <w:t xml:space="preserve">La brukeren laste ned </w:t>
+      </w:r>
+      <w:r>
+        <w:rPr>
+          <w:lang w:val="nb-NO"/>
+        </w:rPr>
+        <w:t xml:space="preserve">nedbetalingsplanen som fil? JSON og CSV burde gå enkelt, hva med </w:t>
+      </w:r>
+      <w:proofErr w:type="spellStart"/>
+      <w:r>
+        <w:rPr>
+          <w:lang w:val="nb-NO"/>
+        </w:rPr>
+        <w:t>excel</w:t>
+      </w:r>
+      <w:proofErr w:type="spellEnd"/>
+      <w:r>
+        <w:rPr>
+          <w:lang w:val="nb-NO"/>
+        </w:rPr>
+        <w:t>-fil?</w:t>
+      </w:r>
+    </w:p>
+    <w:p>
+      <w:pPr>
+        <w:pStyle w:val="Overskrift2"/>
+        <w:rPr>
+          <w:lang w:val="nb-NO"/>
+        </w:rPr>
+      </w:pPr>
+      <w:r>
+        <w:rPr>
+          <w:lang w:val="nb-NO"/>
+        </w:rPr>
+        <w:t>Prototype</w:t>
+      </w:r>
+      <w:r>
+        <w:rPr>
+          <w:lang w:val="nb-NO"/>
+        </w:rPr>
+        <w:t>:</w:t>
+      </w:r>
     </w:p>
     <w:p>
       <w:pPr>
@@ -236,7 +830,7 @@
                     <pic:cNvPicPr/>
                   </pic:nvPicPr>
                   <pic:blipFill>
-                    <a:blip r:embed="rId6">
+                    <a:blip r:embed="rId9">
                       <a:extLst>
                         <a:ext uri="{28A0092B-C50C-407E-A947-70E740481C1C}">
                           <a14:useLocalDpi xmlns:a14="http://schemas.microsoft.com/office/drawing/2010/main" val="0"/>
@@ -265,75 +859,1144 @@
     </w:p>
     <w:p>
       <w:pPr>
-        <w:rPr>
-          <w:lang w:val="nb-NO"/>
-        </w:rPr>
-      </w:pPr>
-    </w:p>
-    <w:p>
-      <w:pPr>
-        <w:rPr>
-          <w:lang w:val="nb-NO"/>
-        </w:rPr>
-      </w:pPr>
-    </w:p>
-    <w:p>
-      <w:pPr>
-        <w:pStyle w:val="Overskrift3"/>
-        <w:rPr>
-          <w:lang w:val="nb-NO"/>
-        </w:rPr>
-      </w:pPr>
-      <w:r>
-        <w:rPr>
-          <w:lang w:val="nb-NO"/>
-        </w:rPr>
-        <w:t>Nedbetalingsplan:</w:t>
-      </w:r>
-    </w:p>
-    <w:p>
-      <w:pPr>
-        <w:rPr>
-          <w:lang w:val="nb-NO"/>
-        </w:rPr>
-      </w:pPr>
-      <w:proofErr w:type="gramStart"/>
-      <w:r>
-        <w:rPr>
-          <w:lang w:val="nb-NO"/>
-        </w:rPr>
-        <w:t>Generert</w:t>
-      </w:r>
-      <w:proofErr w:type="gramEnd"/>
-      <w:r>
-        <w:rPr>
-          <w:lang w:val="nb-NO"/>
-        </w:rPr>
-        <w:t xml:space="preserve"> rekursivt? Input, </w:t>
+        <w:pStyle w:val="Overskrift2"/>
+        <w:rPr>
+          <w:lang w:val="nb-NO"/>
+        </w:rPr>
+      </w:pPr>
+      <w:r>
+        <w:rPr>
+          <w:lang w:val="nb-NO"/>
+        </w:rPr>
+        <w:t>Respons fra API:</w:t>
+      </w:r>
+    </w:p>
+    <w:p>
+      <w:pPr>
+        <w:shd w:val="clear" w:color="auto" w:fill="FFFFFE"/>
+        <w:spacing w:after="0" w:line="240" w:lineRule="auto"/>
+        <w:rPr>
+          <w:rFonts w:ascii="Consolas" w:eastAsia="Times New Roman" w:hAnsi="Consolas" w:cs="Times New Roman"/>
+          <w:color w:val="000000"/>
+          <w:sz w:val="14"/>
+          <w:szCs w:val="14"/>
+          <w:lang w:val="nb-NO" w:eastAsia="en-GB"/>
+        </w:rPr>
+      </w:pPr>
+      <w:r>
+        <w:rPr>
+          <w:rFonts w:ascii="Consolas" w:eastAsia="Times New Roman" w:hAnsi="Consolas" w:cs="Times New Roman"/>
+          <w:color w:val="000000"/>
+          <w:sz w:val="14"/>
+          <w:szCs w:val="14"/>
+          <w:lang w:val="nb-NO" w:eastAsia="en-GB"/>
+        </w:rPr>
+        <w:t>{</w:t>
+      </w:r>
+    </w:p>
+    <w:p>
+      <w:pPr>
+        <w:shd w:val="clear" w:color="auto" w:fill="FFFFFE"/>
+        <w:spacing w:after="0" w:line="240" w:lineRule="auto"/>
+        <w:rPr>
+          <w:rFonts w:ascii="Consolas" w:eastAsia="Times New Roman" w:hAnsi="Consolas" w:cs="Times New Roman"/>
+          <w:color w:val="000000"/>
+          <w:sz w:val="14"/>
+          <w:szCs w:val="14"/>
+          <w:lang w:val="nb-NO" w:eastAsia="en-GB"/>
+        </w:rPr>
+      </w:pPr>
+      <w:r>
+        <w:rPr>
+          <w:rFonts w:ascii="Consolas" w:eastAsia="Times New Roman" w:hAnsi="Consolas" w:cs="Times New Roman"/>
+          <w:color w:val="000000"/>
+          <w:sz w:val="14"/>
+          <w:szCs w:val="14"/>
+          <w:lang w:val="nb-NO" w:eastAsia="en-GB"/>
+        </w:rPr>
+        <w:t xml:space="preserve">    </w:t>
+      </w:r>
+      <w:r>
+        <w:rPr>
+          <w:rFonts w:ascii="Consolas" w:eastAsia="Times New Roman" w:hAnsi="Consolas" w:cs="Times New Roman"/>
+          <w:color w:val="A31515"/>
+          <w:sz w:val="14"/>
+          <w:szCs w:val="14"/>
+          <w:lang w:val="nb-NO" w:eastAsia="en-GB"/>
+        </w:rPr>
+        <w:t>"nedbetalingsplan"</w:t>
+      </w:r>
+      <w:r>
+        <w:rPr>
+          <w:rFonts w:ascii="Consolas" w:eastAsia="Times New Roman" w:hAnsi="Consolas" w:cs="Times New Roman"/>
+          <w:color w:val="000000"/>
+          <w:sz w:val="14"/>
+          <w:szCs w:val="14"/>
+          <w:lang w:val="nb-NO" w:eastAsia="en-GB"/>
+        </w:rPr>
+        <w:t>: {</w:t>
+      </w:r>
+    </w:p>
+    <w:p>
+      <w:pPr>
+        <w:shd w:val="clear" w:color="auto" w:fill="FFFFFE"/>
+        <w:spacing w:after="0" w:line="240" w:lineRule="auto"/>
+        <w:rPr>
+          <w:rFonts w:ascii="Consolas" w:eastAsia="Times New Roman" w:hAnsi="Consolas" w:cs="Times New Roman"/>
+          <w:color w:val="000000"/>
+          <w:sz w:val="14"/>
+          <w:szCs w:val="14"/>
+          <w:lang w:val="nb-NO" w:eastAsia="en-GB"/>
+        </w:rPr>
+      </w:pPr>
+      <w:r>
+        <w:rPr>
+          <w:rFonts w:ascii="Consolas" w:eastAsia="Times New Roman" w:hAnsi="Consolas" w:cs="Times New Roman"/>
+          <w:color w:val="000000"/>
+          <w:sz w:val="14"/>
+          <w:szCs w:val="14"/>
+          <w:lang w:val="nb-NO" w:eastAsia="en-GB"/>
+        </w:rPr>
+        <w:t xml:space="preserve">        </w:t>
+      </w:r>
+      <w:r>
+        <w:rPr>
+          <w:rFonts w:ascii="Consolas" w:eastAsia="Times New Roman" w:hAnsi="Consolas" w:cs="Times New Roman"/>
+          <w:color w:val="A31515"/>
+          <w:sz w:val="14"/>
+          <w:szCs w:val="14"/>
+          <w:lang w:val="nb-NO" w:eastAsia="en-GB"/>
+        </w:rPr>
+        <w:t>"innbetalinger"</w:t>
+      </w:r>
+      <w:r>
+        <w:rPr>
+          <w:rFonts w:ascii="Consolas" w:eastAsia="Times New Roman" w:hAnsi="Consolas" w:cs="Times New Roman"/>
+          <w:color w:val="000000"/>
+          <w:sz w:val="14"/>
+          <w:szCs w:val="14"/>
+          <w:lang w:val="nb-NO" w:eastAsia="en-GB"/>
+        </w:rPr>
+        <w:t>: [</w:t>
+      </w:r>
+    </w:p>
+    <w:p>
+      <w:pPr>
+        <w:shd w:val="clear" w:color="auto" w:fill="FFFFFE"/>
+        <w:spacing w:after="0" w:line="240" w:lineRule="auto"/>
+        <w:rPr>
+          <w:rFonts w:ascii="Consolas" w:eastAsia="Times New Roman" w:hAnsi="Consolas" w:cs="Times New Roman"/>
+          <w:color w:val="000000"/>
+          <w:sz w:val="14"/>
+          <w:szCs w:val="14"/>
+          <w:lang w:val="nb-NO" w:eastAsia="en-GB"/>
+        </w:rPr>
+      </w:pPr>
+      <w:r>
+        <w:rPr>
+          <w:rFonts w:ascii="Consolas" w:eastAsia="Times New Roman" w:hAnsi="Consolas" w:cs="Times New Roman"/>
+          <w:color w:val="000000"/>
+          <w:sz w:val="14"/>
+          <w:szCs w:val="14"/>
+          <w:lang w:val="nb-NO" w:eastAsia="en-GB"/>
+        </w:rPr>
+        <w:t xml:space="preserve">            {</w:t>
+      </w:r>
+    </w:p>
+    <w:p>
+      <w:pPr>
+        <w:shd w:val="clear" w:color="auto" w:fill="FFFFFE"/>
+        <w:spacing w:after="0" w:line="240" w:lineRule="auto"/>
+        <w:rPr>
+          <w:rFonts w:ascii="Consolas" w:eastAsia="Times New Roman" w:hAnsi="Consolas" w:cs="Times New Roman"/>
+          <w:color w:val="000000"/>
+          <w:sz w:val="14"/>
+          <w:szCs w:val="14"/>
+          <w:lang w:val="nb-NO" w:eastAsia="en-GB"/>
+        </w:rPr>
+      </w:pPr>
+      <w:r>
+        <w:rPr>
+          <w:rFonts w:ascii="Consolas" w:eastAsia="Times New Roman" w:hAnsi="Consolas" w:cs="Times New Roman"/>
+          <w:color w:val="000000"/>
+          <w:sz w:val="14"/>
+          <w:szCs w:val="14"/>
+          <w:lang w:val="nb-NO" w:eastAsia="en-GB"/>
+        </w:rPr>
+        <w:t xml:space="preserve">                </w:t>
+      </w:r>
+      <w:r>
+        <w:rPr>
+          <w:rFonts w:ascii="Consolas" w:eastAsia="Times New Roman" w:hAnsi="Consolas" w:cs="Times New Roman"/>
+          <w:color w:val="A31515"/>
+          <w:sz w:val="14"/>
+          <w:szCs w:val="14"/>
+          <w:lang w:val="nb-NO" w:eastAsia="en-GB"/>
+        </w:rPr>
+        <w:t>"restgjeld"</w:t>
+      </w:r>
+      <w:r>
+        <w:rPr>
+          <w:rFonts w:ascii="Consolas" w:eastAsia="Times New Roman" w:hAnsi="Consolas" w:cs="Times New Roman"/>
+          <w:color w:val="000000"/>
+          <w:sz w:val="14"/>
+          <w:szCs w:val="14"/>
+          <w:lang w:val="nb-NO" w:eastAsia="en-GB"/>
+        </w:rPr>
+        <w:t xml:space="preserve">: </w:t>
+      </w:r>
+      <w:r>
+        <w:rPr>
+          <w:rFonts w:ascii="Consolas" w:eastAsia="Times New Roman" w:hAnsi="Consolas" w:cs="Times New Roman"/>
+          <w:color w:val="09885A"/>
+          <w:sz w:val="14"/>
+          <w:szCs w:val="14"/>
+          <w:lang w:val="nb-NO" w:eastAsia="en-GB"/>
+        </w:rPr>
+        <w:t>2000000.0</w:t>
+      </w:r>
+      <w:r>
+        <w:rPr>
+          <w:rFonts w:ascii="Consolas" w:eastAsia="Times New Roman" w:hAnsi="Consolas" w:cs="Times New Roman"/>
+          <w:color w:val="000000"/>
+          <w:sz w:val="14"/>
+          <w:szCs w:val="14"/>
+          <w:lang w:val="nb-NO" w:eastAsia="en-GB"/>
+        </w:rPr>
+        <w:t>,</w:t>
+      </w:r>
+    </w:p>
+    <w:p>
+      <w:pPr>
+        <w:shd w:val="clear" w:color="auto" w:fill="FFFFFE"/>
+        <w:spacing w:after="0" w:line="240" w:lineRule="auto"/>
+        <w:rPr>
+          <w:rFonts w:ascii="Consolas" w:eastAsia="Times New Roman" w:hAnsi="Consolas" w:cs="Times New Roman"/>
+          <w:color w:val="000000"/>
+          <w:sz w:val="14"/>
+          <w:szCs w:val="14"/>
+          <w:lang w:val="nb-NO" w:eastAsia="en-GB"/>
+        </w:rPr>
+      </w:pPr>
+      <w:r>
+        <w:rPr>
+          <w:rFonts w:ascii="Consolas" w:eastAsia="Times New Roman" w:hAnsi="Consolas" w:cs="Times New Roman"/>
+          <w:color w:val="000000"/>
+          <w:sz w:val="14"/>
+          <w:szCs w:val="14"/>
+          <w:lang w:val="nb-NO" w:eastAsia="en-GB"/>
+        </w:rPr>
+        <w:t xml:space="preserve">                </w:t>
+      </w:r>
+      <w:r>
+        <w:rPr>
+          <w:rFonts w:ascii="Consolas" w:eastAsia="Times New Roman" w:hAnsi="Consolas" w:cs="Times New Roman"/>
+          <w:color w:val="A31515"/>
+          <w:sz w:val="14"/>
+          <w:szCs w:val="14"/>
+          <w:lang w:val="nb-NO" w:eastAsia="en-GB"/>
+        </w:rPr>
+        <w:t>"dato"</w:t>
+      </w:r>
+      <w:r>
+        <w:rPr>
+          <w:rFonts w:ascii="Consolas" w:eastAsia="Times New Roman" w:hAnsi="Consolas" w:cs="Times New Roman"/>
+          <w:color w:val="000000"/>
+          <w:sz w:val="14"/>
+          <w:szCs w:val="14"/>
+          <w:lang w:val="nb-NO" w:eastAsia="en-GB"/>
+        </w:rPr>
+        <w:t xml:space="preserve">: </w:t>
+      </w:r>
+      <w:r>
+        <w:rPr>
+          <w:rFonts w:ascii="Consolas" w:eastAsia="Times New Roman" w:hAnsi="Consolas" w:cs="Times New Roman"/>
+          <w:color w:val="0451A5"/>
+          <w:sz w:val="14"/>
+          <w:szCs w:val="14"/>
+          <w:lang w:val="nb-NO" w:eastAsia="en-GB"/>
+        </w:rPr>
+        <w:t>"2020-01-01"</w:t>
+      </w:r>
+      <w:r>
+        <w:rPr>
+          <w:rFonts w:ascii="Consolas" w:eastAsia="Times New Roman" w:hAnsi="Consolas" w:cs="Times New Roman"/>
+          <w:color w:val="000000"/>
+          <w:sz w:val="14"/>
+          <w:szCs w:val="14"/>
+          <w:lang w:val="nb-NO" w:eastAsia="en-GB"/>
+        </w:rPr>
+        <w:t>,</w:t>
+      </w:r>
+    </w:p>
+    <w:p>
+      <w:pPr>
+        <w:shd w:val="clear" w:color="auto" w:fill="FFFFFE"/>
+        <w:spacing w:after="0" w:line="240" w:lineRule="auto"/>
+        <w:rPr>
+          <w:rFonts w:ascii="Consolas" w:eastAsia="Times New Roman" w:hAnsi="Consolas" w:cs="Times New Roman"/>
+          <w:color w:val="000000"/>
+          <w:sz w:val="14"/>
+          <w:szCs w:val="14"/>
+          <w:lang w:val="nb-NO" w:eastAsia="en-GB"/>
+        </w:rPr>
+      </w:pPr>
+      <w:r>
+        <w:rPr>
+          <w:rFonts w:ascii="Consolas" w:eastAsia="Times New Roman" w:hAnsi="Consolas" w:cs="Times New Roman"/>
+          <w:color w:val="000000"/>
+          <w:sz w:val="14"/>
+          <w:szCs w:val="14"/>
+          <w:lang w:val="nb-NO" w:eastAsia="en-GB"/>
+        </w:rPr>
+        <w:t xml:space="preserve">                </w:t>
+      </w:r>
+      <w:r>
+        <w:rPr>
+          <w:rFonts w:ascii="Consolas" w:eastAsia="Times New Roman" w:hAnsi="Consolas" w:cs="Times New Roman"/>
+          <w:color w:val="A31515"/>
+          <w:sz w:val="14"/>
+          <w:szCs w:val="14"/>
+          <w:lang w:val="nb-NO" w:eastAsia="en-GB"/>
+        </w:rPr>
+        <w:t>"innbetaling"</w:t>
+      </w:r>
+      <w:r>
+        <w:rPr>
+          <w:rFonts w:ascii="Consolas" w:eastAsia="Times New Roman" w:hAnsi="Consolas" w:cs="Times New Roman"/>
+          <w:color w:val="000000"/>
+          <w:sz w:val="14"/>
+          <w:szCs w:val="14"/>
+          <w:lang w:val="nb-NO" w:eastAsia="en-GB"/>
+        </w:rPr>
+        <w:t xml:space="preserve">: </w:t>
+      </w:r>
+      <w:r>
+        <w:rPr>
+          <w:rFonts w:ascii="Consolas" w:eastAsia="Times New Roman" w:hAnsi="Consolas" w:cs="Times New Roman"/>
+          <w:color w:val="09885A"/>
+          <w:sz w:val="14"/>
+          <w:szCs w:val="14"/>
+          <w:lang w:val="nb-NO" w:eastAsia="en-GB"/>
+        </w:rPr>
+        <w:t>0.0</w:t>
+      </w:r>
+      <w:r>
+        <w:rPr>
+          <w:rFonts w:ascii="Consolas" w:eastAsia="Times New Roman" w:hAnsi="Consolas" w:cs="Times New Roman"/>
+          <w:color w:val="000000"/>
+          <w:sz w:val="14"/>
+          <w:szCs w:val="14"/>
+          <w:lang w:val="nb-NO" w:eastAsia="en-GB"/>
+        </w:rPr>
+        <w:t>,</w:t>
+      </w:r>
+    </w:p>
+    <w:p>
+      <w:pPr>
+        <w:shd w:val="clear" w:color="auto" w:fill="FFFFFE"/>
+        <w:spacing w:after="0" w:line="240" w:lineRule="auto"/>
+        <w:rPr>
+          <w:rFonts w:ascii="Consolas" w:eastAsia="Times New Roman" w:hAnsi="Consolas" w:cs="Times New Roman"/>
+          <w:color w:val="000000"/>
+          <w:sz w:val="14"/>
+          <w:szCs w:val="14"/>
+          <w:lang w:val="nb-NO" w:eastAsia="en-GB"/>
+        </w:rPr>
+      </w:pPr>
+      <w:r>
+        <w:rPr>
+          <w:rFonts w:ascii="Consolas" w:eastAsia="Times New Roman" w:hAnsi="Consolas" w:cs="Times New Roman"/>
+          <w:color w:val="000000"/>
+          <w:sz w:val="14"/>
+          <w:szCs w:val="14"/>
+          <w:lang w:val="nb-NO" w:eastAsia="en-GB"/>
+        </w:rPr>
+        <w:t xml:space="preserve">                </w:t>
+      </w:r>
+      <w:r>
+        <w:rPr>
+          <w:rFonts w:ascii="Consolas" w:eastAsia="Times New Roman" w:hAnsi="Consolas" w:cs="Times New Roman"/>
+          <w:color w:val="A31515"/>
+          <w:sz w:val="14"/>
+          <w:szCs w:val="14"/>
+          <w:lang w:val="nb-NO" w:eastAsia="en-GB"/>
+        </w:rPr>
+        <w:t>"gebyr"</w:t>
+      </w:r>
+      <w:r>
+        <w:rPr>
+          <w:rFonts w:ascii="Consolas" w:eastAsia="Times New Roman" w:hAnsi="Consolas" w:cs="Times New Roman"/>
+          <w:color w:val="000000"/>
+          <w:sz w:val="14"/>
+          <w:szCs w:val="14"/>
+          <w:lang w:val="nb-NO" w:eastAsia="en-GB"/>
+        </w:rPr>
+        <w:t xml:space="preserve">: </w:t>
+      </w:r>
+      <w:r>
+        <w:rPr>
+          <w:rFonts w:ascii="Consolas" w:eastAsia="Times New Roman" w:hAnsi="Consolas" w:cs="Times New Roman"/>
+          <w:color w:val="09885A"/>
+          <w:sz w:val="14"/>
+          <w:szCs w:val="14"/>
+          <w:lang w:val="nb-NO" w:eastAsia="en-GB"/>
+        </w:rPr>
+        <w:t>0.0</w:t>
+      </w:r>
+      <w:r>
+        <w:rPr>
+          <w:rFonts w:ascii="Consolas" w:eastAsia="Times New Roman" w:hAnsi="Consolas" w:cs="Times New Roman"/>
+          <w:color w:val="000000"/>
+          <w:sz w:val="14"/>
+          <w:szCs w:val="14"/>
+          <w:lang w:val="nb-NO" w:eastAsia="en-GB"/>
+        </w:rPr>
+        <w:t>,</w:t>
+      </w:r>
+    </w:p>
+    <w:p>
+      <w:pPr>
+        <w:shd w:val="clear" w:color="auto" w:fill="FFFFFE"/>
+        <w:spacing w:after="0" w:line="240" w:lineRule="auto"/>
+        <w:rPr>
+          <w:rFonts w:ascii="Consolas" w:eastAsia="Times New Roman" w:hAnsi="Consolas" w:cs="Times New Roman"/>
+          <w:color w:val="000000"/>
+          <w:sz w:val="14"/>
+          <w:szCs w:val="14"/>
+          <w:lang w:val="nb-NO" w:eastAsia="en-GB"/>
+        </w:rPr>
+      </w:pPr>
+      <w:r>
+        <w:rPr>
+          <w:rFonts w:ascii="Consolas" w:eastAsia="Times New Roman" w:hAnsi="Consolas" w:cs="Times New Roman"/>
+          <w:color w:val="000000"/>
+          <w:sz w:val="14"/>
+          <w:szCs w:val="14"/>
+          <w:lang w:val="nb-NO" w:eastAsia="en-GB"/>
+        </w:rPr>
+        <w:t xml:space="preserve">                </w:t>
+      </w:r>
+      <w:r>
+        <w:rPr>
+          <w:rFonts w:ascii="Consolas" w:eastAsia="Times New Roman" w:hAnsi="Consolas" w:cs="Times New Roman"/>
+          <w:color w:val="A31515"/>
+          <w:sz w:val="14"/>
+          <w:szCs w:val="14"/>
+          <w:lang w:val="nb-NO" w:eastAsia="en-GB"/>
+        </w:rPr>
+        <w:t>"renter"</w:t>
+      </w:r>
+      <w:r>
+        <w:rPr>
+          <w:rFonts w:ascii="Consolas" w:eastAsia="Times New Roman" w:hAnsi="Consolas" w:cs="Times New Roman"/>
+          <w:color w:val="000000"/>
+          <w:sz w:val="14"/>
+          <w:szCs w:val="14"/>
+          <w:lang w:val="nb-NO" w:eastAsia="en-GB"/>
+        </w:rPr>
+        <w:t xml:space="preserve">: </w:t>
+      </w:r>
+      <w:r>
+        <w:rPr>
+          <w:rFonts w:ascii="Consolas" w:eastAsia="Times New Roman" w:hAnsi="Consolas" w:cs="Times New Roman"/>
+          <w:color w:val="09885A"/>
+          <w:sz w:val="14"/>
+          <w:szCs w:val="14"/>
+          <w:lang w:val="nb-NO" w:eastAsia="en-GB"/>
+        </w:rPr>
+        <w:t>0.0</w:t>
+      </w:r>
+      <w:r>
+        <w:rPr>
+          <w:rFonts w:ascii="Consolas" w:eastAsia="Times New Roman" w:hAnsi="Consolas" w:cs="Times New Roman"/>
+          <w:color w:val="000000"/>
+          <w:sz w:val="14"/>
+          <w:szCs w:val="14"/>
+          <w:lang w:val="nb-NO" w:eastAsia="en-GB"/>
+        </w:rPr>
+        <w:t>,</w:t>
+      </w:r>
+    </w:p>
+    <w:p>
+      <w:pPr>
+        <w:shd w:val="clear" w:color="auto" w:fill="FFFFFE"/>
+        <w:spacing w:after="0" w:line="240" w:lineRule="auto"/>
+        <w:rPr>
+          <w:rFonts w:ascii="Consolas" w:eastAsia="Times New Roman" w:hAnsi="Consolas" w:cs="Times New Roman"/>
+          <w:color w:val="000000"/>
+          <w:sz w:val="14"/>
+          <w:szCs w:val="14"/>
+          <w:lang w:val="nb-NO" w:eastAsia="en-GB"/>
+        </w:rPr>
+      </w:pPr>
+      <w:r>
+        <w:rPr>
+          <w:rFonts w:ascii="Consolas" w:eastAsia="Times New Roman" w:hAnsi="Consolas" w:cs="Times New Roman"/>
+          <w:color w:val="000000"/>
+          <w:sz w:val="14"/>
+          <w:szCs w:val="14"/>
+          <w:lang w:val="nb-NO" w:eastAsia="en-GB"/>
+        </w:rPr>
+        <w:t xml:space="preserve">                </w:t>
+      </w:r>
+      <w:r>
+        <w:rPr>
+          <w:rFonts w:ascii="Consolas" w:eastAsia="Times New Roman" w:hAnsi="Consolas" w:cs="Times New Roman"/>
+          <w:color w:val="A31515"/>
+          <w:sz w:val="14"/>
+          <w:szCs w:val="14"/>
+          <w:lang w:val="nb-NO" w:eastAsia="en-GB"/>
+        </w:rPr>
+        <w:t>"total"</w:t>
+      </w:r>
+      <w:r>
+        <w:rPr>
+          <w:rFonts w:ascii="Consolas" w:eastAsia="Times New Roman" w:hAnsi="Consolas" w:cs="Times New Roman"/>
+          <w:color w:val="000000"/>
+          <w:sz w:val="14"/>
+          <w:szCs w:val="14"/>
+          <w:lang w:val="nb-NO" w:eastAsia="en-GB"/>
+        </w:rPr>
+        <w:t xml:space="preserve">: </w:t>
+      </w:r>
+      <w:r>
+        <w:rPr>
+          <w:rFonts w:ascii="Consolas" w:eastAsia="Times New Roman" w:hAnsi="Consolas" w:cs="Times New Roman"/>
+          <w:color w:val="09885A"/>
+          <w:sz w:val="14"/>
+          <w:szCs w:val="14"/>
+          <w:lang w:val="nb-NO" w:eastAsia="en-GB"/>
+        </w:rPr>
+        <w:t>0.0</w:t>
+      </w:r>
+    </w:p>
+    <w:p>
+      <w:pPr>
+        <w:shd w:val="clear" w:color="auto" w:fill="FFFFFE"/>
+        <w:spacing w:after="0" w:line="240" w:lineRule="auto"/>
+        <w:rPr>
+          <w:rFonts w:ascii="Consolas" w:eastAsia="Times New Roman" w:hAnsi="Consolas" w:cs="Times New Roman"/>
+          <w:color w:val="000000"/>
+          <w:sz w:val="14"/>
+          <w:szCs w:val="14"/>
+          <w:lang w:val="nb-NO" w:eastAsia="en-GB"/>
+        </w:rPr>
+      </w:pPr>
+      <w:r>
+        <w:rPr>
+          <w:rFonts w:ascii="Consolas" w:eastAsia="Times New Roman" w:hAnsi="Consolas" w:cs="Times New Roman"/>
+          <w:color w:val="000000"/>
+          <w:sz w:val="14"/>
+          <w:szCs w:val="14"/>
+          <w:lang w:val="nb-NO" w:eastAsia="en-GB"/>
+        </w:rPr>
+        <w:t xml:space="preserve">            },</w:t>
+      </w:r>
+    </w:p>
+    <w:p>
+      <w:pPr>
+        <w:shd w:val="clear" w:color="auto" w:fill="FFFFFE"/>
+        <w:spacing w:after="0" w:line="240" w:lineRule="auto"/>
+        <w:rPr>
+          <w:rFonts w:ascii="Consolas" w:eastAsia="Times New Roman" w:hAnsi="Consolas" w:cs="Times New Roman"/>
+          <w:color w:val="000000"/>
+          <w:sz w:val="14"/>
+          <w:szCs w:val="14"/>
+          <w:lang w:val="nb-NO" w:eastAsia="en-GB"/>
+        </w:rPr>
+      </w:pPr>
+      <w:r>
+        <w:rPr>
+          <w:rFonts w:ascii="Consolas" w:eastAsia="Times New Roman" w:hAnsi="Consolas" w:cs="Times New Roman"/>
+          <w:color w:val="000000"/>
+          <w:sz w:val="14"/>
+          <w:szCs w:val="14"/>
+          <w:lang w:val="nb-NO" w:eastAsia="en-GB"/>
+        </w:rPr>
+        <w:t xml:space="preserve">            {</w:t>
+      </w:r>
+    </w:p>
+    <w:p>
+      <w:pPr>
+        <w:shd w:val="clear" w:color="auto" w:fill="FFFFFE"/>
+        <w:spacing w:after="0" w:line="240" w:lineRule="auto"/>
+        <w:rPr>
+          <w:rFonts w:ascii="Consolas" w:eastAsia="Times New Roman" w:hAnsi="Consolas" w:cs="Times New Roman"/>
+          <w:color w:val="000000"/>
+          <w:sz w:val="14"/>
+          <w:szCs w:val="14"/>
+          <w:lang w:val="nb-NO" w:eastAsia="en-GB"/>
+        </w:rPr>
+      </w:pPr>
+      <w:r>
+        <w:rPr>
+          <w:rFonts w:ascii="Consolas" w:eastAsia="Times New Roman" w:hAnsi="Consolas" w:cs="Times New Roman"/>
+          <w:color w:val="000000"/>
+          <w:sz w:val="14"/>
+          <w:szCs w:val="14"/>
+          <w:lang w:val="nb-NO" w:eastAsia="en-GB"/>
+        </w:rPr>
+        <w:t xml:space="preserve">                </w:t>
+      </w:r>
+      <w:r>
+        <w:rPr>
+          <w:rFonts w:ascii="Consolas" w:eastAsia="Times New Roman" w:hAnsi="Consolas" w:cs="Times New Roman"/>
+          <w:color w:val="A31515"/>
+          <w:sz w:val="14"/>
+          <w:szCs w:val="14"/>
+          <w:lang w:val="nb-NO" w:eastAsia="en-GB"/>
+        </w:rPr>
+        <w:t>"restgjeld"</w:t>
+      </w:r>
+      <w:r>
+        <w:rPr>
+          <w:rFonts w:ascii="Consolas" w:eastAsia="Times New Roman" w:hAnsi="Consolas" w:cs="Times New Roman"/>
+          <w:color w:val="000000"/>
+          <w:sz w:val="14"/>
+          <w:szCs w:val="14"/>
+          <w:lang w:val="nb-NO" w:eastAsia="en-GB"/>
+        </w:rPr>
+        <w:t xml:space="preserve">: </w:t>
+      </w:r>
+      <w:r>
+        <w:rPr>
+          <w:rFonts w:ascii="Consolas" w:eastAsia="Times New Roman" w:hAnsi="Consolas" w:cs="Times New Roman"/>
+          <w:color w:val="09885A"/>
+          <w:sz w:val="14"/>
+          <w:szCs w:val="14"/>
+          <w:lang w:val="nb-NO" w:eastAsia="en-GB"/>
+        </w:rPr>
+        <w:t>1995598.3802136178</w:t>
+      </w:r>
+      <w:r>
+        <w:rPr>
+          <w:rFonts w:ascii="Consolas" w:eastAsia="Times New Roman" w:hAnsi="Consolas" w:cs="Times New Roman"/>
+          <w:color w:val="000000"/>
+          <w:sz w:val="14"/>
+          <w:szCs w:val="14"/>
+          <w:lang w:val="nb-NO" w:eastAsia="en-GB"/>
+        </w:rPr>
+        <w:t>,</w:t>
+      </w:r>
+    </w:p>
+    <w:p>
+      <w:pPr>
+        <w:shd w:val="clear" w:color="auto" w:fill="FFFFFE"/>
+        <w:spacing w:after="0" w:line="240" w:lineRule="auto"/>
+        <w:rPr>
+          <w:rFonts w:ascii="Consolas" w:eastAsia="Times New Roman" w:hAnsi="Consolas" w:cs="Times New Roman"/>
+          <w:color w:val="000000"/>
+          <w:sz w:val="14"/>
+          <w:szCs w:val="14"/>
+          <w:lang w:val="nb-NO" w:eastAsia="en-GB"/>
+        </w:rPr>
+      </w:pPr>
+      <w:r>
+        <w:rPr>
+          <w:rFonts w:ascii="Consolas" w:eastAsia="Times New Roman" w:hAnsi="Consolas" w:cs="Times New Roman"/>
+          <w:color w:val="000000"/>
+          <w:sz w:val="14"/>
+          <w:szCs w:val="14"/>
+          <w:lang w:val="nb-NO" w:eastAsia="en-GB"/>
+        </w:rPr>
+        <w:t xml:space="preserve">                </w:t>
+      </w:r>
+      <w:r>
+        <w:rPr>
+          <w:rFonts w:ascii="Consolas" w:eastAsia="Times New Roman" w:hAnsi="Consolas" w:cs="Times New Roman"/>
+          <w:color w:val="A31515"/>
+          <w:sz w:val="14"/>
+          <w:szCs w:val="14"/>
+          <w:lang w:val="nb-NO" w:eastAsia="en-GB"/>
+        </w:rPr>
+        <w:t>"dato"</w:t>
+      </w:r>
+      <w:r>
+        <w:rPr>
+          <w:rFonts w:ascii="Consolas" w:eastAsia="Times New Roman" w:hAnsi="Consolas" w:cs="Times New Roman"/>
+          <w:color w:val="000000"/>
+          <w:sz w:val="14"/>
+          <w:szCs w:val="14"/>
+          <w:lang w:val="nb-NO" w:eastAsia="en-GB"/>
+        </w:rPr>
+        <w:t xml:space="preserve">: </w:t>
+      </w:r>
+      <w:r>
+        <w:rPr>
+          <w:rFonts w:ascii="Consolas" w:eastAsia="Times New Roman" w:hAnsi="Consolas" w:cs="Times New Roman"/>
+          <w:color w:val="0451A5"/>
+          <w:sz w:val="14"/>
+          <w:szCs w:val="14"/>
+          <w:lang w:val="nb-NO" w:eastAsia="en-GB"/>
+        </w:rPr>
+        <w:t>"2020-02-01"</w:t>
+      </w:r>
+      <w:r>
+        <w:rPr>
+          <w:rFonts w:ascii="Consolas" w:eastAsia="Times New Roman" w:hAnsi="Consolas" w:cs="Times New Roman"/>
+          <w:color w:val="000000"/>
+          <w:sz w:val="14"/>
+          <w:szCs w:val="14"/>
+          <w:lang w:val="nb-NO" w:eastAsia="en-GB"/>
+        </w:rPr>
+        <w:t>,</w:t>
+      </w:r>
+    </w:p>
+    <w:p>
+      <w:pPr>
+        <w:shd w:val="clear" w:color="auto" w:fill="FFFFFE"/>
+        <w:spacing w:after="0" w:line="240" w:lineRule="auto"/>
+        <w:rPr>
+          <w:rFonts w:ascii="Consolas" w:eastAsia="Times New Roman" w:hAnsi="Consolas" w:cs="Times New Roman"/>
+          <w:color w:val="000000"/>
+          <w:sz w:val="14"/>
+          <w:szCs w:val="14"/>
+          <w:lang w:val="nb-NO" w:eastAsia="en-GB"/>
+        </w:rPr>
+      </w:pPr>
+      <w:r>
+        <w:rPr>
+          <w:rFonts w:ascii="Consolas" w:eastAsia="Times New Roman" w:hAnsi="Consolas" w:cs="Times New Roman"/>
+          <w:color w:val="000000"/>
+          <w:sz w:val="14"/>
+          <w:szCs w:val="14"/>
+          <w:lang w:val="nb-NO" w:eastAsia="en-GB"/>
+        </w:rPr>
+        <w:t xml:space="preserve">                </w:t>
+      </w:r>
+      <w:r>
+        <w:rPr>
+          <w:rFonts w:ascii="Consolas" w:eastAsia="Times New Roman" w:hAnsi="Consolas" w:cs="Times New Roman"/>
+          <w:color w:val="A31515"/>
+          <w:sz w:val="14"/>
+          <w:szCs w:val="14"/>
+          <w:lang w:val="nb-NO" w:eastAsia="en-GB"/>
+        </w:rPr>
+        <w:t>"innbetaling"</w:t>
+      </w:r>
+      <w:r>
+        <w:rPr>
+          <w:rFonts w:ascii="Consolas" w:eastAsia="Times New Roman" w:hAnsi="Consolas" w:cs="Times New Roman"/>
+          <w:color w:val="000000"/>
+          <w:sz w:val="14"/>
+          <w:szCs w:val="14"/>
+          <w:lang w:val="nb-NO" w:eastAsia="en-GB"/>
+        </w:rPr>
+        <w:t xml:space="preserve">: </w:t>
+      </w:r>
+      <w:r>
+        <w:rPr>
+          <w:rFonts w:ascii="Consolas" w:eastAsia="Times New Roman" w:hAnsi="Consolas" w:cs="Times New Roman"/>
+          <w:color w:val="09885A"/>
+          <w:sz w:val="14"/>
+          <w:szCs w:val="14"/>
+          <w:lang w:val="nb-NO" w:eastAsia="en-GB"/>
+        </w:rPr>
+        <w:t>4401.619786382111</w:t>
+      </w:r>
+      <w:r>
+        <w:rPr>
+          <w:rFonts w:ascii="Consolas" w:eastAsia="Times New Roman" w:hAnsi="Consolas" w:cs="Times New Roman"/>
+          <w:color w:val="000000"/>
+          <w:sz w:val="14"/>
+          <w:szCs w:val="14"/>
+          <w:lang w:val="nb-NO" w:eastAsia="en-GB"/>
+        </w:rPr>
+        <w:t>,</w:t>
+      </w:r>
+    </w:p>
+    <w:p>
+      <w:pPr>
+        <w:shd w:val="clear" w:color="auto" w:fill="FFFFFE"/>
+        <w:spacing w:after="0" w:line="240" w:lineRule="auto"/>
+        <w:rPr>
+          <w:rFonts w:ascii="Consolas" w:eastAsia="Times New Roman" w:hAnsi="Consolas" w:cs="Times New Roman"/>
+          <w:color w:val="000000"/>
+          <w:sz w:val="14"/>
+          <w:szCs w:val="14"/>
+          <w:lang w:eastAsia="en-GB"/>
+        </w:rPr>
+      </w:pPr>
+      <w:r>
+        <w:rPr>
+          <w:rFonts w:ascii="Consolas" w:eastAsia="Times New Roman" w:hAnsi="Consolas" w:cs="Times New Roman"/>
+          <w:color w:val="000000"/>
+          <w:sz w:val="14"/>
+          <w:szCs w:val="14"/>
+          <w:lang w:val="nb-NO" w:eastAsia="en-GB"/>
+        </w:rPr>
+        <w:t xml:space="preserve">                </w:t>
+      </w:r>
+      <w:r>
+        <w:rPr>
+          <w:rFonts w:ascii="Consolas" w:eastAsia="Times New Roman" w:hAnsi="Consolas" w:cs="Times New Roman"/>
+          <w:color w:val="A31515"/>
+          <w:sz w:val="14"/>
+          <w:szCs w:val="14"/>
+          <w:lang w:eastAsia="en-GB"/>
+        </w:rPr>
+        <w:t>"</w:t>
       </w:r>
       <w:proofErr w:type="spellStart"/>
       <w:r>
         <w:rPr>
-          <w:lang w:val="nb-NO"/>
-        </w:rPr>
-        <w:t>return</w:t>
+          <w:rFonts w:ascii="Consolas" w:eastAsia="Times New Roman" w:hAnsi="Consolas" w:cs="Times New Roman"/>
+          <w:color w:val="A31515"/>
+          <w:sz w:val="14"/>
+          <w:szCs w:val="14"/>
+          <w:lang w:eastAsia="en-GB"/>
+        </w:rPr>
+        <w:t>gebyr</w:t>
       </w:r>
       <w:proofErr w:type="spellEnd"/>
       <w:r>
         <w:rPr>
-          <w:lang w:val="nb-NO"/>
-        </w:rPr>
-        <w:t xml:space="preserve"> </w:t>
-      </w:r>
-      <w:r>
-        <w:rPr>
-          <w:lang w:val="nb-NO"/>
-        </w:rPr>
-        <w:t>funksjon</w:t>
-      </w:r>
+          <w:rFonts w:ascii="Consolas" w:eastAsia="Times New Roman" w:hAnsi="Consolas" w:cs="Times New Roman"/>
+          <w:color w:val="A31515"/>
+          <w:sz w:val="14"/>
+          <w:szCs w:val="14"/>
+          <w:lang w:eastAsia="en-GB"/>
+        </w:rPr>
+        <w:t>"</w:t>
+      </w:r>
+      <w:r>
+        <w:rPr>
+          <w:rFonts w:ascii="Consolas" w:eastAsia="Times New Roman" w:hAnsi="Consolas" w:cs="Times New Roman"/>
+          <w:color w:val="000000"/>
+          <w:sz w:val="14"/>
+          <w:szCs w:val="14"/>
+          <w:lang w:eastAsia="en-GB"/>
+        </w:rPr>
+        <w:t xml:space="preserve">: </w:t>
+      </w:r>
+      <w:r>
+        <w:rPr>
+          <w:rFonts w:ascii="Consolas" w:eastAsia="Times New Roman" w:hAnsi="Consolas" w:cs="Times New Roman"/>
+          <w:color w:val="09885A"/>
+          <w:sz w:val="14"/>
+          <w:szCs w:val="14"/>
+          <w:lang w:eastAsia="en-GB"/>
+        </w:rPr>
+        <w:t>900.0</w:t>
+      </w:r>
+      <w:r>
+        <w:rPr>
+          <w:rFonts w:ascii="Consolas" w:eastAsia="Times New Roman" w:hAnsi="Consolas" w:cs="Times New Roman"/>
+          <w:color w:val="000000"/>
+          <w:sz w:val="14"/>
+          <w:szCs w:val="14"/>
+          <w:lang w:eastAsia="en-GB"/>
+        </w:rPr>
+        <w:t>,</w:t>
+      </w:r>
+    </w:p>
+    <w:p>
+      <w:pPr>
+        <w:shd w:val="clear" w:color="auto" w:fill="FFFFFE"/>
+        <w:spacing w:after="0" w:line="240" w:lineRule="auto"/>
+        <w:rPr>
+          <w:rFonts w:ascii="Consolas" w:eastAsia="Times New Roman" w:hAnsi="Consolas" w:cs="Times New Roman"/>
+          <w:color w:val="000000"/>
+          <w:sz w:val="14"/>
+          <w:szCs w:val="14"/>
+          <w:lang w:eastAsia="en-GB"/>
+        </w:rPr>
+      </w:pPr>
+      <w:r>
+        <w:rPr>
+          <w:rFonts w:ascii="Consolas" w:eastAsia="Times New Roman" w:hAnsi="Consolas" w:cs="Times New Roman"/>
+          <w:color w:val="000000"/>
+          <w:sz w:val="14"/>
+          <w:szCs w:val="14"/>
+          <w:lang w:eastAsia="en-GB"/>
+        </w:rPr>
+        <w:t xml:space="preserve">                </w:t>
+      </w:r>
+      <w:r>
+        <w:rPr>
+          <w:rFonts w:ascii="Consolas" w:eastAsia="Times New Roman" w:hAnsi="Consolas" w:cs="Times New Roman"/>
+          <w:color w:val="A31515"/>
+          <w:sz w:val="14"/>
+          <w:szCs w:val="14"/>
+          <w:lang w:eastAsia="en-GB"/>
+        </w:rPr>
+        <w:t>"renter"</w:t>
+      </w:r>
+      <w:r>
+        <w:rPr>
+          <w:rFonts w:ascii="Consolas" w:eastAsia="Times New Roman" w:hAnsi="Consolas" w:cs="Times New Roman"/>
+          <w:color w:val="000000"/>
+          <w:sz w:val="14"/>
+          <w:szCs w:val="14"/>
+          <w:lang w:eastAsia="en-GB"/>
+        </w:rPr>
+        <w:t xml:space="preserve">: </w:t>
+      </w:r>
+      <w:r>
+        <w:rPr>
+          <w:rFonts w:ascii="Consolas" w:eastAsia="Times New Roman" w:hAnsi="Consolas" w:cs="Times New Roman"/>
+          <w:color w:val="09885A"/>
+          <w:sz w:val="14"/>
+          <w:szCs w:val="14"/>
+          <w:lang w:eastAsia="en-GB"/>
+        </w:rPr>
+        <w:t>5082.071266533372</w:t>
+      </w:r>
+      <w:r>
+        <w:rPr>
+          <w:rFonts w:ascii="Consolas" w:eastAsia="Times New Roman" w:hAnsi="Consolas" w:cs="Times New Roman"/>
+          <w:color w:val="000000"/>
+          <w:sz w:val="14"/>
+          <w:szCs w:val="14"/>
+          <w:lang w:eastAsia="en-GB"/>
+        </w:rPr>
+        <w:t>,</w:t>
+      </w:r>
+    </w:p>
+    <w:p>
+      <w:pPr>
+        <w:shd w:val="clear" w:color="auto" w:fill="FFFFFE"/>
+        <w:spacing w:after="0" w:line="240" w:lineRule="auto"/>
+        <w:rPr>
+          <w:rFonts w:ascii="Consolas" w:eastAsia="Times New Roman" w:hAnsi="Consolas" w:cs="Times New Roman"/>
+          <w:color w:val="000000"/>
+          <w:sz w:val="14"/>
+          <w:szCs w:val="14"/>
+          <w:lang w:eastAsia="en-GB"/>
+        </w:rPr>
+      </w:pPr>
+      <w:r>
+        <w:rPr>
+          <w:rFonts w:ascii="Consolas" w:eastAsia="Times New Roman" w:hAnsi="Consolas" w:cs="Times New Roman"/>
+          <w:color w:val="000000"/>
+          <w:sz w:val="14"/>
+          <w:szCs w:val="14"/>
+          <w:lang w:eastAsia="en-GB"/>
+        </w:rPr>
+        <w:t xml:space="preserve">                </w:t>
+      </w:r>
+      <w:r>
+        <w:rPr>
+          <w:rFonts w:ascii="Consolas" w:eastAsia="Times New Roman" w:hAnsi="Consolas" w:cs="Times New Roman"/>
+          <w:color w:val="A31515"/>
+          <w:sz w:val="14"/>
+          <w:szCs w:val="14"/>
+          <w:lang w:eastAsia="en-GB"/>
+        </w:rPr>
+        <w:t>"total"</w:t>
+      </w:r>
+      <w:r>
+        <w:rPr>
+          <w:rFonts w:ascii="Consolas" w:eastAsia="Times New Roman" w:hAnsi="Consolas" w:cs="Times New Roman"/>
+          <w:color w:val="000000"/>
+          <w:sz w:val="14"/>
+          <w:szCs w:val="14"/>
+          <w:lang w:eastAsia="en-GB"/>
+        </w:rPr>
+        <w:t xml:space="preserve">: </w:t>
+      </w:r>
+      <w:r>
+        <w:rPr>
+          <w:rFonts w:ascii="Consolas" w:eastAsia="Times New Roman" w:hAnsi="Consolas" w:cs="Times New Roman"/>
+          <w:color w:val="09885A"/>
+          <w:sz w:val="14"/>
+          <w:szCs w:val="14"/>
+          <w:lang w:eastAsia="en-GB"/>
+        </w:rPr>
+        <w:t>10383.691052915483</w:t>
+      </w:r>
+    </w:p>
+    <w:p>
+      <w:pPr>
+        <w:shd w:val="clear" w:color="auto" w:fill="FFFFFE"/>
+        <w:spacing w:after="0" w:line="240" w:lineRule="auto"/>
+        <w:rPr>
+          <w:rFonts w:ascii="Consolas" w:eastAsia="Times New Roman" w:hAnsi="Consolas" w:cs="Times New Roman"/>
+          <w:color w:val="000000"/>
+          <w:sz w:val="14"/>
+          <w:szCs w:val="14"/>
+          <w:lang w:eastAsia="en-GB"/>
+        </w:rPr>
+      </w:pPr>
+      <w:r>
+        <w:rPr>
+          <w:rFonts w:ascii="Consolas" w:eastAsia="Times New Roman" w:hAnsi="Consolas" w:cs="Times New Roman"/>
+          <w:color w:val="000000"/>
+          <w:sz w:val="14"/>
+          <w:szCs w:val="14"/>
+          <w:lang w:eastAsia="en-GB"/>
+        </w:rPr>
+        <w:t xml:space="preserve">            },</w:t>
+      </w:r>
+    </w:p>
+    <w:p>
+      <w:pPr>
+        <w:pStyle w:val="Overskrift2"/>
+        <w:rPr>
+          <w:lang w:eastAsia="en-GB"/>
+        </w:rPr>
+      </w:pPr>
+      <w:r>
+        <w:rPr>
+          <w:lang w:eastAsia="en-GB"/>
+        </w:rPr>
+        <w:lastRenderedPageBreak/>
+        <w:t>Node-server:</w:t>
+      </w:r>
+    </w:p>
+    <w:p>
+      <w:pPr>
+        <w:rPr>
+          <w:lang w:val="nb-NO" w:eastAsia="en-GB"/>
+        </w:rPr>
+      </w:pPr>
+      <w:r>
+        <w:rPr>
+          <w:lang w:val="nb-NO" w:eastAsia="en-GB"/>
+        </w:rPr>
+        <w:t>Lage betalingene rekursivt? Ha e</w:t>
+      </w:r>
+      <w:r>
+        <w:rPr>
+          <w:lang w:val="nb-NO" w:eastAsia="en-GB"/>
+        </w:rPr>
+        <w:t xml:space="preserve">n plan som input og forrige innbetaling, kan hente dager fra forrige og legge innbetalingene til planen </w:t>
+      </w:r>
+      <w:proofErr w:type="spellStart"/>
+      <w:r>
+        <w:rPr>
+          <w:lang w:val="nb-NO" w:eastAsia="en-GB"/>
+        </w:rPr>
+        <w:t>vha</w:t>
+      </w:r>
+      <w:proofErr w:type="spellEnd"/>
+      <w:r>
+        <w:rPr>
+          <w:lang w:val="nb-NO" w:eastAsia="en-GB"/>
+        </w:rPr>
+        <w:t xml:space="preserve"> plan. </w:t>
+      </w:r>
+      <w:r>
+        <w:rPr>
+          <w:lang w:val="nb-NO" w:eastAsia="en-GB"/>
+        </w:rPr>
+        <w:t>T</w:t>
+      </w:r>
+      <w:r>
+        <w:rPr>
+          <w:lang w:val="nb-NO" w:eastAsia="en-GB"/>
+        </w:rPr>
+        <w:t xml:space="preserve">rekke fra måneder på «gjenstående tid» eller øke dato på innbetaling og sjekke opp mot lånets </w:t>
+      </w:r>
+      <w:r>
+        <w:rPr>
+          <w:lang w:val="nb-NO" w:eastAsia="en-GB"/>
+        </w:rPr>
+        <w:t>varighet og dato for ferdig?</w:t>
+      </w:r>
+    </w:p>
+    <w:p>
+      <w:pPr>
+        <w:rPr>
+          <w:lang w:val="nb-NO" w:eastAsia="en-GB"/>
+        </w:rPr>
+      </w:pPr>
+      <w:r>
+        <w:rPr>
+          <w:lang w:val="nb-NO" w:eastAsia="en-GB"/>
+        </w:rPr>
+        <w:t>JSON: Finn ut hvordan man returnerer en JSON-fil, objektet bør allerede finnes på serveren</w:t>
+      </w:r>
+    </w:p>
+    <w:p>
+      <w:pPr>
+        <w:rPr>
+          <w:lang w:val="nb-NO" w:eastAsia="en-GB"/>
+        </w:rPr>
+      </w:pPr>
+      <w:r>
+        <w:rPr>
+          <w:lang w:val="nb-NO" w:eastAsia="en-GB"/>
+        </w:rPr>
+        <w:t xml:space="preserve">CSV: Finnes det et verktøy for </w:t>
+      </w:r>
+      <w:r>
+        <w:rPr>
+          <w:lang w:val="nb-NO" w:eastAsia="en-GB"/>
+        </w:rPr>
+        <w:t>JSON -&gt; CSV? Eller lage filen med</w:t>
+      </w:r>
+      <w:r>
+        <w:rPr>
+          <w:lang w:val="nb-NO" w:eastAsia="en-GB"/>
+        </w:rPr>
+        <w:t xml:space="preserve"> hjelp av noen for-løkker?</w:t>
+      </w:r>
+    </w:p>
+    <w:p>
+      <w:pPr>
+        <w:rPr>
+          <w:lang w:val="nb-NO" w:eastAsia="en-GB"/>
+        </w:rPr>
+      </w:pPr>
+      <w:r>
+        <w:rPr>
+          <w:lang w:val="nb-NO" w:eastAsia="en-GB"/>
+        </w:rPr>
+        <w:t xml:space="preserve">EXCEL: Går det </w:t>
+      </w:r>
+      <w:proofErr w:type="spellStart"/>
+      <w:r>
+        <w:rPr>
+          <w:lang w:val="nb-NO" w:eastAsia="en-GB"/>
+        </w:rPr>
+        <w:t>ann</w:t>
+      </w:r>
+      <w:proofErr w:type="spellEnd"/>
+      <w:r>
+        <w:rPr>
+          <w:lang w:val="nb-NO" w:eastAsia="en-GB"/>
+        </w:rPr>
+        <w:t xml:space="preserve"> å konvertere en filtype til </w:t>
+      </w:r>
+      <w:proofErr w:type="spellStart"/>
+      <w:r>
+        <w:rPr>
+          <w:lang w:val="nb-NO" w:eastAsia="en-GB"/>
+        </w:rPr>
+        <w:t>excel</w:t>
+      </w:r>
+      <w:proofErr w:type="spellEnd"/>
+      <w:r>
+        <w:rPr>
+          <w:lang w:val="nb-NO" w:eastAsia="en-GB"/>
+        </w:rPr>
+        <w:t>? Hva med all formatering? Sjekk ut</w:t>
+      </w:r>
+    </w:p>
+    <w:p>
+      <w:pPr>
+        <w:rPr>
+          <w:lang w:val="nb-NO" w:eastAsia="en-GB"/>
+        </w:rPr>
+      </w:pPr>
+      <w:r>
+        <w:rPr>
+          <w:lang w:val="nb-NO" w:eastAsia="en-GB"/>
+        </w:rPr>
+        <w:t>Sette opp server på desktop så de ikke trenger å starte noen node? Kan være kult, får jeg åpnet IP-adressen?</w:t>
+      </w:r>
+    </w:p>
+    <w:p>
+      <w:pPr>
+        <w:rPr>
+          <w:lang w:val="nb-NO"/>
+        </w:rPr>
+      </w:pPr>
     </w:p>
     <w:sectPr>
-      <w:headerReference w:type="default" r:id="rId7"/>
+      <w:headerReference w:type="default" r:id="rId10"/>
       <w:pgSz w:w="11906" w:h="16838"/>
       <w:pgMar w:top="1417" w:right="1417" w:bottom="1417" w:left="1417" w:header="708" w:footer="708" w:gutter="0"/>
       <w:cols w:space="708"/>
@@ -421,8 +2084,111 @@
       </w:rPr>
       <w:tab/>
     </w:r>
+    <w:r>
+      <w:rPr>
+        <w:lang w:val="nb-NO"/>
+      </w:rPr>
+      <w:t>Slutt: 06.10.19</w:t>
+    </w:r>
   </w:p>
 </w:hdr>
+</file>
+
+<file path=word/numbering.xml><?xml version="1.0" encoding="utf-8"?>
+<w:numbering xmlns:wpc="http://schemas.microsoft.com/office/word/2010/wordprocessingCanvas" xmlns:cx="http://schemas.microsoft.com/office/drawing/2014/chartex" xmlns:cx1="http://schemas.microsoft.com/office/drawing/2015/9/8/chartex" xmlns:cx2="http://schemas.microsoft.com/office/drawing/2015/10/21/chartex" xmlns:cx3="http://schemas.microsoft.com/office/drawing/2016/5/9/chartex" xmlns:cx4="http://schemas.microsoft.com/office/drawing/2016/5/10/chartex" xmlns:cx5="http://schemas.microsoft.com/office/drawing/2016/5/11/chartex" xmlns:cx6="http://schemas.microsoft.com/office/drawing/2016/5/12/chartex" xmlns:cx7="http://schemas.microsoft.com/office/drawing/2016/5/13/chartex" xmlns:cx8="http://schemas.microsoft.com/office/drawing/2016/5/14/chartex" xmlns:mc="http://schemas.openxmlformats.org/markup-compatibility/2006" xmlns:aink="http://schemas.microsoft.com/office/drawing/2016/ink" xmlns:am3d="http://schemas.microsoft.com/office/drawing/2017/model3d" xmlns:o="urn:schemas-microsoft-com:office:office" xmlns:r="http://schemas.openxmlformats.org/officeDocument/2006/relationships" xmlns:m="http://schemas.openxmlformats.org/officeDocument/2006/math" xmlns:v="urn:schemas-microsoft-com:vml" xmlns:wp14="http://schemas.microsoft.com/office/word/2010/wordprocessingDrawing" xmlns:wp="http://schemas.openxmlformats.org/drawingml/2006/wordprocessingDrawing" xmlns:w10="urn:schemas-microsoft-com:office:word" xmlns:w="http://schemas.openxmlformats.org/wordprocessingml/2006/main" xmlns:w14="http://schemas.microsoft.com/office/word/2010/wordml" xmlns:w15="http://schemas.microsoft.com/office/word/2012/wordml" xmlns:w16cid="http://schemas.microsoft.com/office/word/2016/wordml/cid" xmlns:w16se="http://schemas.microsoft.com/office/word/2015/wordml/symex" xmlns:wpg="http://schemas.microsoft.com/office/word/2010/wordprocessingGroup" xmlns:wpi="http://schemas.microsoft.com/office/word/2010/wordprocessingInk" xmlns:wne="http://schemas.microsoft.com/office/word/2006/wordml" xmlns:wps="http://schemas.microsoft.com/office/word/2010/wordprocessingShape" mc:Ignorable="w14 w15 w16se w16cid wp14">
+  <w:abstractNum w:abstractNumId="0" w15:restartNumberingAfterBreak="0">
+    <w:nsid w:val="2E7F692C"/>
+    <w:multiLevelType w:val="hybridMultilevel"/>
+    <w:tmpl w:val="DC404530"/>
+    <w:lvl w:ilvl="0" w:tplc="0809000F">
+      <w:start w:val="1"/>
+      <w:numFmt w:val="decimal"/>
+      <w:lvlText w:val="%1."/>
+      <w:lvlJc w:val="left"/>
+      <w:pPr>
+        <w:ind w:left="720" w:hanging="360"/>
+      </w:pPr>
+      <w:rPr>
+        <w:rFonts w:hint="default"/>
+      </w:rPr>
+    </w:lvl>
+    <w:lvl w:ilvl="1" w:tplc="08090019" w:tentative="1">
+      <w:start w:val="1"/>
+      <w:numFmt w:val="lowerLetter"/>
+      <w:lvlText w:val="%2."/>
+      <w:lvlJc w:val="left"/>
+      <w:pPr>
+        <w:ind w:left="1440" w:hanging="360"/>
+      </w:pPr>
+    </w:lvl>
+    <w:lvl w:ilvl="2" w:tplc="0809001B" w:tentative="1">
+      <w:start w:val="1"/>
+      <w:numFmt w:val="lowerRoman"/>
+      <w:lvlText w:val="%3."/>
+      <w:lvlJc w:val="right"/>
+      <w:pPr>
+        <w:ind w:left="2160" w:hanging="180"/>
+      </w:pPr>
+    </w:lvl>
+    <w:lvl w:ilvl="3" w:tplc="0809000F" w:tentative="1">
+      <w:start w:val="1"/>
+      <w:numFmt w:val="decimal"/>
+      <w:lvlText w:val="%4."/>
+      <w:lvlJc w:val="left"/>
+      <w:pPr>
+        <w:ind w:left="2880" w:hanging="360"/>
+      </w:pPr>
+    </w:lvl>
+    <w:lvl w:ilvl="4" w:tplc="08090019" w:tentative="1">
+      <w:start w:val="1"/>
+      <w:numFmt w:val="lowerLetter"/>
+      <w:lvlText w:val="%5."/>
+      <w:lvlJc w:val="left"/>
+      <w:pPr>
+        <w:ind w:left="3600" w:hanging="360"/>
+      </w:pPr>
+    </w:lvl>
+    <w:lvl w:ilvl="5" w:tplc="0809001B" w:tentative="1">
+      <w:start w:val="1"/>
+      <w:numFmt w:val="lowerRoman"/>
+      <w:lvlText w:val="%6."/>
+      <w:lvlJc w:val="right"/>
+      <w:pPr>
+        <w:ind w:left="4320" w:hanging="180"/>
+      </w:pPr>
+    </w:lvl>
+    <w:lvl w:ilvl="6" w:tplc="0809000F" w:tentative="1">
+      <w:start w:val="1"/>
+      <w:numFmt w:val="decimal"/>
+      <w:lvlText w:val="%7."/>
+      <w:lvlJc w:val="left"/>
+      <w:pPr>
+        <w:ind w:left="5040" w:hanging="360"/>
+      </w:pPr>
+    </w:lvl>
+    <w:lvl w:ilvl="7" w:tplc="08090019" w:tentative="1">
+      <w:start w:val="1"/>
+      <w:numFmt w:val="lowerLetter"/>
+      <w:lvlText w:val="%8."/>
+      <w:lvlJc w:val="left"/>
+      <w:pPr>
+        <w:ind w:left="5760" w:hanging="360"/>
+      </w:pPr>
+    </w:lvl>
+    <w:lvl w:ilvl="8" w:tplc="0809001B" w:tentative="1">
+      <w:start w:val="1"/>
+      <w:numFmt w:val="lowerRoman"/>
+      <w:lvlText w:val="%9."/>
+      <w:lvlJc w:val="right"/>
+      <w:pPr>
+        <w:ind w:left="6480" w:hanging="180"/>
+      </w:pPr>
+    </w:lvl>
+  </w:abstractNum>
+  <w:num w:numId="1">
+    <w:abstractNumId w:val="0"/>
+  </w:num>
+</w:numbering>
 </file>
 
 <file path=word/styles.xml><?xml version="1.0" encoding="utf-8"?>
@@ -548,6 +2314,7 @@
     <w:lsdException w:name="HTML Sample" w:semiHidden="1" w:unhideWhenUsed="1"/>
     <w:lsdException w:name="HTML Typewriter" w:semiHidden="1" w:unhideWhenUsed="1"/>
     <w:lsdException w:name="HTML Variable" w:semiHidden="1" w:unhideWhenUsed="1"/>
+    <w:lsdException w:name="Normal Table" w:semiHidden="1" w:unhideWhenUsed="1"/>
     <w:lsdException w:name="annotation subject" w:semiHidden="1" w:unhideWhenUsed="1"/>
     <w:lsdException w:name="No List" w:semiHidden="1" w:unhideWhenUsed="1"/>
     <w:lsdException w:name="Outline List 1" w:semiHidden="1" w:unhideWhenUsed="1"/>
@@ -593,9 +2360,11 @@
     <w:lsdException w:name="Table Subtle 1" w:semiHidden="1" w:unhideWhenUsed="1"/>
     <w:lsdException w:name="Table Subtle 2" w:semiHidden="1" w:unhideWhenUsed="1"/>
     <w:lsdException w:name="Table Web 1" w:semiHidden="1" w:unhideWhenUsed="1"/>
+    <w:lsdException w:name="Table Web 2" w:semiHidden="1" w:unhideWhenUsed="1"/>
     <w:lsdException w:name="Table Web 3" w:semiHidden="1" w:unhideWhenUsed="1"/>
     <w:lsdException w:name="Balloon Text" w:semiHidden="1" w:unhideWhenUsed="1"/>
     <w:lsdException w:name="Table Grid" w:uiPriority="39"/>
+    <w:lsdException w:name="Table Theme" w:semiHidden="1" w:unhideWhenUsed="1"/>
     <w:lsdException w:name="Placeholder Text" w:semiHidden="1"/>
     <w:lsdException w:name="No Spacing" w:uiPriority="1" w:qFormat="1"/>
     <w:lsdException w:name="Light Shading" w:uiPriority="60"/>
@@ -1031,6 +2800,40 @@
       <w:szCs w:val="24"/>
     </w:rPr>
   </w:style>
+  <w:style w:type="paragraph" w:styleId="Listeavsnitt">
+    <w:name w:val="List Paragraph"/>
+    <w:basedOn w:val="Normal"/>
+    <w:uiPriority w:val="34"/>
+    <w:qFormat/>
+    <w:rsid w:val="00AB3A2D"/>
+    <w:pPr>
+      <w:ind w:left="720"/>
+      <w:contextualSpacing/>
+    </w:pPr>
+  </w:style>
+  <w:style w:type="character" w:styleId="Hyperkobling">
+    <w:name w:val="Hyperlink"/>
+    <w:basedOn w:val="Standardskriftforavsnitt"/>
+    <w:uiPriority w:val="99"/>
+    <w:unhideWhenUsed/>
+    <w:rsid w:val="006F1002"/>
+    <w:rPr>
+      <w:color w:val="0000FF"/>
+      <w:u w:val="single"/>
+    </w:rPr>
+  </w:style>
+  <w:style w:type="character" w:styleId="Ulstomtale">
+    <w:name w:val="Unresolved Mention"/>
+    <w:basedOn w:val="Standardskriftforavsnitt"/>
+    <w:uiPriority w:val="99"/>
+    <w:semiHidden/>
+    <w:unhideWhenUsed/>
+    <w:rsid w:val="00670F95"/>
+    <w:rPr>
+      <w:color w:val="605E5C"/>
+      <w:shd w:val="clear" w:color="auto" w:fill="E1DFDD"/>
+    </w:rPr>
+  </w:style>
 </w:styles>
 </file>
 

</xml_diff>

<commit_message>
Oppdatert beskrivelse av oppgave
</commit_message>
<xml_diff>
--- a/dokumenter/Beskrivelse-Kodeoppgave.docx
+++ b/dokumenter/Beskrivelse-Kodeoppgave.docx
@@ -393,13 +393,59 @@
         <w:rPr>
           <w:lang w:val="nb-NO"/>
         </w:rPr>
-        <w:t xml:space="preserve"> min, , </w:t>
-      </w:r>
-      <w:r>
-        <w:rPr>
-          <w:lang w:val="nb-NO"/>
-        </w:rPr>
-        <w:t xml:space="preserve">og for å kjøre serveren må man starte node.js vha. å navigere seg til oppgave-mappen i terminalen, og </w:t>
+        <w:t xml:space="preserve"> min</w:t>
+      </w:r>
+      <w:r>
+        <w:rPr>
+          <w:lang w:val="nb-NO"/>
+        </w:rPr>
+        <w:t xml:space="preserve">: </w:t>
+      </w:r>
+      <w:hyperlink r:id="rId7" w:history="1">
+        <w:r>
+          <w:rPr>
+            <w:rStyle w:val="Hyperkobling"/>
+            <w:lang w:val="nb-NO"/>
+          </w:rPr>
+          <w:t>https://github.com/haardes/Kodeoppgave-Stacc-2019</w:t>
+        </w:r>
+      </w:hyperlink>
+    </w:p>
+    <w:p>
+      <w:pPr>
+        <w:rPr>
+          <w:lang w:val="nb-NO"/>
+        </w:rPr>
+      </w:pPr>
+      <w:r>
+        <w:rPr>
+          <w:lang w:val="nb-NO"/>
+        </w:rPr>
+        <w:t>F</w:t>
+      </w:r>
+      <w:r>
+        <w:rPr>
+          <w:lang w:val="nb-NO"/>
+        </w:rPr>
+        <w:t xml:space="preserve">or å </w:t>
+      </w:r>
+      <w:r>
+        <w:rPr>
+          <w:lang w:val="nb-NO"/>
+        </w:rPr>
+        <w:t>få</w:t>
+      </w:r>
+      <w:r>
+        <w:rPr>
+          <w:lang w:val="nb-NO"/>
+        </w:rPr>
+        <w:t xml:space="preserve"> «programmet» til å fungere </w:t>
+      </w:r>
+      <w:r>
+        <w:rPr>
+          <w:lang w:val="nb-NO"/>
+        </w:rPr>
+        <w:t xml:space="preserve">må man starte node.js vha. å navigere seg til oppgave-mappen i terminalen, og </w:t>
       </w:r>
       <w:r>
         <w:rPr>
@@ -421,7 +467,7 @@
         </w:rPr>
         <w:t xml:space="preserve"> port 3000 (</w:t>
       </w:r>
-      <w:hyperlink r:id="rId7" w:history="1">
+      <w:hyperlink r:id="rId8" w:history="1">
         <w:r>
           <w:rPr>
             <w:rStyle w:val="Hyperkobling"/>
@@ -468,7 +514,7 @@
         </w:rPr>
         <w:t>(</w:t>
       </w:r>
-      <w:hyperlink r:id="rId8" w:history="1">
+      <w:hyperlink r:id="rId9" w:history="1">
         <w:r>
           <w:rPr>
             <w:rStyle w:val="Hyperkobling"/>
@@ -489,6 +535,64 @@
         </w:rPr>
         <w:t>.</w:t>
       </w:r>
+    </w:p>
+    <w:p>
+      <w:pPr>
+        <w:pStyle w:val="Overskrift1"/>
+        <w:rPr>
+          <w:lang w:val="nb-NO"/>
+        </w:rPr>
+      </w:pPr>
+    </w:p>
+    <w:p>
+      <w:pPr>
+        <w:pStyle w:val="Overskrift1"/>
+        <w:rPr>
+          <w:lang w:val="nb-NO"/>
+        </w:rPr>
+      </w:pPr>
+    </w:p>
+    <w:p>
+      <w:pPr>
+        <w:rPr>
+          <w:lang w:val="nb-NO"/>
+        </w:rPr>
+      </w:pPr>
+    </w:p>
+    <w:p>
+      <w:pPr>
+        <w:rPr>
+          <w:lang w:val="nb-NO"/>
+        </w:rPr>
+      </w:pPr>
+    </w:p>
+    <w:p>
+      <w:pPr>
+        <w:rPr>
+          <w:lang w:val="nb-NO"/>
+        </w:rPr>
+      </w:pPr>
+    </w:p>
+    <w:p>
+      <w:pPr>
+        <w:rPr>
+          <w:lang w:val="nb-NO"/>
+        </w:rPr>
+      </w:pPr>
+    </w:p>
+    <w:p>
+      <w:pPr>
+        <w:rPr>
+          <w:lang w:val="nb-NO"/>
+        </w:rPr>
+      </w:pPr>
+    </w:p>
+    <w:p>
+      <w:pPr>
+        <w:rPr>
+          <w:lang w:val="nb-NO"/>
+        </w:rPr>
+      </w:pPr>
       <w:bookmarkStart w:id="0" w:name="_GoBack"/>
       <w:bookmarkEnd w:id="0"/>
     </w:p>
@@ -499,89 +603,11 @@
           <w:lang w:val="nb-NO"/>
         </w:rPr>
       </w:pPr>
-    </w:p>
-    <w:p>
-      <w:pPr>
-        <w:pStyle w:val="Overskrift1"/>
-        <w:rPr>
-          <w:lang w:val="nb-NO"/>
-        </w:rPr>
-      </w:pPr>
-    </w:p>
-    <w:p>
-      <w:pPr>
-        <w:rPr>
-          <w:lang w:val="nb-NO"/>
-        </w:rPr>
-      </w:pPr>
-    </w:p>
-    <w:p>
-      <w:pPr>
-        <w:rPr>
-          <w:lang w:val="nb-NO"/>
-        </w:rPr>
-      </w:pPr>
-    </w:p>
-    <w:p>
-      <w:pPr>
-        <w:rPr>
-          <w:lang w:val="nb-NO"/>
-        </w:rPr>
-      </w:pPr>
-    </w:p>
-    <w:p>
-      <w:pPr>
-        <w:rPr>
-          <w:lang w:val="nb-NO"/>
-        </w:rPr>
-      </w:pPr>
-    </w:p>
-    <w:p>
-      <w:pPr>
-        <w:rPr>
-          <w:lang w:val="nb-NO"/>
-        </w:rPr>
-      </w:pPr>
-    </w:p>
-    <w:p>
-      <w:pPr>
-        <w:rPr>
-          <w:lang w:val="nb-NO"/>
-        </w:rPr>
-      </w:pPr>
-    </w:p>
-    <w:p>
-      <w:pPr>
-        <w:rPr>
-          <w:lang w:val="nb-NO"/>
-        </w:rPr>
-      </w:pPr>
-    </w:p>
-    <w:p>
-      <w:pPr>
-        <w:rPr>
-          <w:lang w:val="nb-NO"/>
-        </w:rPr>
-      </w:pPr>
-    </w:p>
-    <w:p>
-      <w:pPr>
-        <w:rPr>
-          <w:lang w:val="nb-NO"/>
-        </w:rPr>
-      </w:pPr>
-    </w:p>
-    <w:p>
-      <w:pPr>
-        <w:pStyle w:val="Overskrift1"/>
-        <w:rPr>
-          <w:lang w:val="nb-NO"/>
-        </w:rPr>
-      </w:pPr>
-      <w:r>
-        <w:rPr>
-          <w:lang w:val="nb-NO"/>
-        </w:rPr>
+      <w:r>
+        <w:rPr>
+          <w:lang w:val="nb-NO"/>
+        </w:rPr>
+        <w:lastRenderedPageBreak/>
         <w:t xml:space="preserve">Del </w:t>
       </w:r>
       <w:r>
@@ -830,7 +856,7 @@
                     <pic:cNvPicPr/>
                   </pic:nvPicPr>
                   <pic:blipFill>
-                    <a:blip r:embed="rId9">
+                    <a:blip r:embed="rId10">
                       <a:extLst>
                         <a:ext uri="{28A0092B-C50C-407E-A947-70E740481C1C}">
                           <a14:useLocalDpi xmlns:a14="http://schemas.microsoft.com/office/drawing/2010/main" val="0"/>
@@ -1841,137 +1867,137 @@
         <w:rPr>
           <w:lang w:eastAsia="en-GB"/>
         </w:rPr>
+        <w:t>Node-server:</w:t>
+      </w:r>
+    </w:p>
+    <w:p>
+      <w:pPr>
+        <w:rPr>
+          <w:lang w:val="nb-NO" w:eastAsia="en-GB"/>
+        </w:rPr>
+      </w:pPr>
+      <w:r>
+        <w:rPr>
+          <w:lang w:val="nb-NO" w:eastAsia="en-GB"/>
+        </w:rPr>
+        <w:t>Lage betalingene rekursivt? Ha e</w:t>
+      </w:r>
+      <w:r>
+        <w:rPr>
+          <w:lang w:val="nb-NO" w:eastAsia="en-GB"/>
+        </w:rPr>
+        <w:t xml:space="preserve">n plan som input og forrige innbetaling, kan hente dager fra forrige og legge innbetalingene til planen </w:t>
+      </w:r>
+      <w:proofErr w:type="spellStart"/>
+      <w:r>
+        <w:rPr>
+          <w:lang w:val="nb-NO" w:eastAsia="en-GB"/>
+        </w:rPr>
+        <w:t>vha</w:t>
+      </w:r>
+      <w:proofErr w:type="spellEnd"/>
+      <w:r>
+        <w:rPr>
+          <w:lang w:val="nb-NO" w:eastAsia="en-GB"/>
+        </w:rPr>
+        <w:t xml:space="preserve"> plan. </w:t>
+      </w:r>
+      <w:r>
+        <w:rPr>
+          <w:lang w:val="nb-NO" w:eastAsia="en-GB"/>
+        </w:rPr>
+        <w:t>T</w:t>
+      </w:r>
+      <w:r>
+        <w:rPr>
+          <w:lang w:val="nb-NO" w:eastAsia="en-GB"/>
+        </w:rPr>
+        <w:t xml:space="preserve">rekke fra måneder på «gjenstående tid» eller øke dato på innbetaling og sjekke opp mot lånets </w:t>
+      </w:r>
+      <w:r>
+        <w:rPr>
+          <w:lang w:val="nb-NO" w:eastAsia="en-GB"/>
+        </w:rPr>
+        <w:t>varighet og dato for ferdig?</w:t>
+      </w:r>
+    </w:p>
+    <w:p>
+      <w:pPr>
+        <w:rPr>
+          <w:lang w:val="nb-NO" w:eastAsia="en-GB"/>
+        </w:rPr>
+      </w:pPr>
+      <w:r>
+        <w:rPr>
+          <w:lang w:val="nb-NO" w:eastAsia="en-GB"/>
+        </w:rPr>
         <w:lastRenderedPageBreak/>
-        <w:t>Node-server:</w:t>
-      </w:r>
-    </w:p>
-    <w:p>
-      <w:pPr>
-        <w:rPr>
-          <w:lang w:val="nb-NO" w:eastAsia="en-GB"/>
-        </w:rPr>
-      </w:pPr>
-      <w:r>
-        <w:rPr>
-          <w:lang w:val="nb-NO" w:eastAsia="en-GB"/>
-        </w:rPr>
-        <w:t>Lage betalingene rekursivt? Ha e</w:t>
-      </w:r>
-      <w:r>
-        <w:rPr>
-          <w:lang w:val="nb-NO" w:eastAsia="en-GB"/>
-        </w:rPr>
-        <w:t xml:space="preserve">n plan som input og forrige innbetaling, kan hente dager fra forrige og legge innbetalingene til planen </w:t>
+        <w:t>JSON: Finn ut hvordan man returnerer en JSON-fil, objektet bør allerede finnes på serveren</w:t>
+      </w:r>
+    </w:p>
+    <w:p>
+      <w:pPr>
+        <w:rPr>
+          <w:lang w:val="nb-NO" w:eastAsia="en-GB"/>
+        </w:rPr>
+      </w:pPr>
+      <w:r>
+        <w:rPr>
+          <w:lang w:val="nb-NO" w:eastAsia="en-GB"/>
+        </w:rPr>
+        <w:t xml:space="preserve">CSV: Finnes det et verktøy for </w:t>
+      </w:r>
+      <w:r>
+        <w:rPr>
+          <w:lang w:val="nb-NO" w:eastAsia="en-GB"/>
+        </w:rPr>
+        <w:t>JSON -&gt; CSV? Eller lage filen med</w:t>
+      </w:r>
+      <w:r>
+        <w:rPr>
+          <w:lang w:val="nb-NO" w:eastAsia="en-GB"/>
+        </w:rPr>
+        <w:t xml:space="preserve"> hjelp av noen for-løkker?</w:t>
+      </w:r>
+    </w:p>
+    <w:p>
+      <w:pPr>
+        <w:rPr>
+          <w:lang w:val="nb-NO" w:eastAsia="en-GB"/>
+        </w:rPr>
+      </w:pPr>
+      <w:r>
+        <w:rPr>
+          <w:lang w:val="nb-NO" w:eastAsia="en-GB"/>
+        </w:rPr>
+        <w:t xml:space="preserve">EXCEL: Går det </w:t>
       </w:r>
       <w:proofErr w:type="spellStart"/>
       <w:r>
         <w:rPr>
           <w:lang w:val="nb-NO" w:eastAsia="en-GB"/>
         </w:rPr>
-        <w:t>vha</w:t>
+        <w:t>ann</w:t>
       </w:r>
       <w:proofErr w:type="spellEnd"/>
       <w:r>
         <w:rPr>
           <w:lang w:val="nb-NO" w:eastAsia="en-GB"/>
         </w:rPr>
-        <w:t xml:space="preserve"> plan. </w:t>
-      </w:r>
-      <w:r>
-        <w:rPr>
-          <w:lang w:val="nb-NO" w:eastAsia="en-GB"/>
-        </w:rPr>
-        <w:t>T</w:t>
-      </w:r>
-      <w:r>
-        <w:rPr>
-          <w:lang w:val="nb-NO" w:eastAsia="en-GB"/>
-        </w:rPr>
-        <w:t xml:space="preserve">rekke fra måneder på «gjenstående tid» eller øke dato på innbetaling og sjekke opp mot lånets </w:t>
-      </w:r>
-      <w:r>
-        <w:rPr>
-          <w:lang w:val="nb-NO" w:eastAsia="en-GB"/>
-        </w:rPr>
-        <w:t>varighet og dato for ferdig?</w:t>
-      </w:r>
-    </w:p>
-    <w:p>
-      <w:pPr>
-        <w:rPr>
-          <w:lang w:val="nb-NO" w:eastAsia="en-GB"/>
-        </w:rPr>
-      </w:pPr>
-      <w:r>
-        <w:rPr>
-          <w:lang w:val="nb-NO" w:eastAsia="en-GB"/>
-        </w:rPr>
-        <w:t>JSON: Finn ut hvordan man returnerer en JSON-fil, objektet bør allerede finnes på serveren</w:t>
-      </w:r>
-    </w:p>
-    <w:p>
-      <w:pPr>
-        <w:rPr>
-          <w:lang w:val="nb-NO" w:eastAsia="en-GB"/>
-        </w:rPr>
-      </w:pPr>
-      <w:r>
-        <w:rPr>
-          <w:lang w:val="nb-NO" w:eastAsia="en-GB"/>
-        </w:rPr>
-        <w:t xml:space="preserve">CSV: Finnes det et verktøy for </w:t>
-      </w:r>
-      <w:r>
-        <w:rPr>
-          <w:lang w:val="nb-NO" w:eastAsia="en-GB"/>
-        </w:rPr>
-        <w:t>JSON -&gt; CSV? Eller lage filen med</w:t>
-      </w:r>
-      <w:r>
-        <w:rPr>
-          <w:lang w:val="nb-NO" w:eastAsia="en-GB"/>
-        </w:rPr>
-        <w:t xml:space="preserve"> hjelp av noen for-løkker?</w:t>
-      </w:r>
-    </w:p>
-    <w:p>
-      <w:pPr>
-        <w:rPr>
-          <w:lang w:val="nb-NO" w:eastAsia="en-GB"/>
-        </w:rPr>
-      </w:pPr>
-      <w:r>
-        <w:rPr>
-          <w:lang w:val="nb-NO" w:eastAsia="en-GB"/>
-        </w:rPr>
-        <w:t xml:space="preserve">EXCEL: Går det </w:t>
+        <w:t xml:space="preserve"> å konvertere en filtype til </w:t>
       </w:r>
       <w:proofErr w:type="spellStart"/>
       <w:r>
         <w:rPr>
           <w:lang w:val="nb-NO" w:eastAsia="en-GB"/>
         </w:rPr>
-        <w:t>ann</w:t>
+        <w:t>excel</w:t>
       </w:r>
       <w:proofErr w:type="spellEnd"/>
       <w:r>
         <w:rPr>
           <w:lang w:val="nb-NO" w:eastAsia="en-GB"/>
         </w:rPr>
-        <w:t xml:space="preserve"> å konvertere en filtype til </w:t>
-      </w:r>
-      <w:proofErr w:type="spellStart"/>
-      <w:r>
-        <w:rPr>
-          <w:lang w:val="nb-NO" w:eastAsia="en-GB"/>
-        </w:rPr>
-        <w:t>excel</w:t>
-      </w:r>
-      <w:proofErr w:type="spellEnd"/>
-      <w:r>
-        <w:rPr>
-          <w:lang w:val="nb-NO" w:eastAsia="en-GB"/>
-        </w:rPr>
         <w:t>? Hva med all formatering? Sjekk ut</w:t>
       </w:r>
     </w:p>
@@ -1996,7 +2022,7 @@
       </w:pPr>
     </w:p>
     <w:sectPr>
-      <w:headerReference w:type="default" r:id="rId10"/>
+      <w:headerReference w:type="default" r:id="rId11"/>
       <w:pgSz w:w="11906" w:h="16838"/>
       <w:pgMar w:top="1417" w:right="1417" w:bottom="1417" w:left="1417" w:header="708" w:footer="708" w:gutter="0"/>
       <w:cols w:space="708"/>

</xml_diff>

<commit_message>
nvm, dis last! Finpuss og levering
</commit_message>
<xml_diff>
--- a/dokumenter/Beskrivelse-Kodeoppgave.docx
+++ b/dokumenter/Beskrivelse-Kodeoppgave.docx
@@ -608,43 +608,744 @@
         </w:rPr>
         <w:t>.</w:t>
       </w:r>
-    </w:p>
-    <w:p>
-      <w:pPr>
-        <w:pStyle w:val="Overskrift1"/>
-        <w:rPr>
-          <w:lang w:val="nb-NO"/>
-        </w:rPr>
-      </w:pPr>
-    </w:p>
-    <w:p>
-      <w:pPr>
-        <w:pStyle w:val="Overskrift1"/>
-        <w:rPr>
-          <w:lang w:val="nb-NO"/>
-        </w:rPr>
-      </w:pPr>
-    </w:p>
-    <w:p>
-      <w:pPr>
-        <w:rPr>
-          <w:lang w:val="nb-NO"/>
-        </w:rPr>
-      </w:pPr>
-    </w:p>
-    <w:p>
-      <w:pPr>
-        <w:rPr>
-          <w:lang w:val="nb-NO"/>
-        </w:rPr>
-      </w:pPr>
-    </w:p>
-    <w:p>
-      <w:pPr>
-        <w:rPr>
-          <w:lang w:val="nb-NO"/>
-        </w:rPr>
-      </w:pPr>
+      <w:r>
+        <w:rPr>
+          <w:lang w:val="nb-NO"/>
+        </w:rPr>
+        <w:t xml:space="preserve"> </w:t>
+      </w:r>
+      <w:proofErr w:type="spellStart"/>
+      <w:r>
+        <w:rPr>
+          <w:lang w:val="nb-NO"/>
+        </w:rPr>
+        <w:t>Request</w:t>
+      </w:r>
+      <w:r>
+        <w:rPr>
+          <w:lang w:val="nb-NO"/>
+        </w:rPr>
+        <w:t>s</w:t>
+      </w:r>
+      <w:proofErr w:type="spellEnd"/>
+      <w:r>
+        <w:rPr>
+          <w:lang w:val="nb-NO"/>
+        </w:rPr>
+        <w:t xml:space="preserve"> må sendes </w:t>
+      </w:r>
+      <w:r>
+        <w:rPr>
+          <w:lang w:val="nb-NO"/>
+        </w:rPr>
+        <w:t>på følgende format:</w:t>
+      </w:r>
+    </w:p>
+    <w:p>
+      <w:pPr>
+        <w:shd w:val="clear" w:color="auto" w:fill="1E1E1E"/>
+        <w:spacing w:after="0" w:line="285" w:lineRule="atLeast"/>
+        <w:rPr>
+          <w:rFonts w:ascii="Consolas" w:eastAsia="Times New Roman" w:hAnsi="Consolas" w:cs="Times New Roman"/>
+          <w:color w:val="CE9178"/>
+          <w:sz w:val="21"/>
+          <w:szCs w:val="21"/>
+          <w:lang w:val="nb-NO" w:eastAsia="en-GB"/>
+        </w:rPr>
+      </w:pPr>
+      <w:r>
+        <w:rPr>
+          <w:rFonts w:ascii="Consolas" w:eastAsia="Times New Roman" w:hAnsi="Consolas" w:cs="Times New Roman"/>
+          <w:color w:val="CE9178"/>
+          <w:sz w:val="21"/>
+          <w:szCs w:val="21"/>
+          <w:lang w:val="nb-NO" w:eastAsia="en-GB"/>
+        </w:rPr>
+        <w:t>{</w:t>
+      </w:r>
+    </w:p>
+    <w:p>
+      <w:pPr>
+        <w:shd w:val="clear" w:color="auto" w:fill="1E1E1E"/>
+        <w:spacing w:after="0" w:line="285" w:lineRule="atLeast"/>
+        <w:rPr>
+          <w:rFonts w:ascii="Consolas" w:eastAsia="Times New Roman" w:hAnsi="Consolas" w:cs="Times New Roman"/>
+          <w:color w:val="D4D4D4"/>
+          <w:sz w:val="21"/>
+          <w:szCs w:val="21"/>
+          <w:lang w:val="nb-NO" w:eastAsia="en-GB"/>
+        </w:rPr>
+      </w:pPr>
+      <w:r>
+        <w:rPr>
+          <w:rFonts w:ascii="Consolas" w:eastAsia="Times New Roman" w:hAnsi="Consolas" w:cs="Times New Roman"/>
+          <w:color w:val="CE9178"/>
+          <w:sz w:val="21"/>
+          <w:szCs w:val="21"/>
+          <w:lang w:val="nb-NO" w:eastAsia="en-GB"/>
+        </w:rPr>
+        <w:t xml:space="preserve">    </w:t>
+      </w:r>
+      <w:r>
+        <w:rPr>
+          <w:rFonts w:ascii="Consolas" w:eastAsia="Times New Roman" w:hAnsi="Consolas" w:cs="Times New Roman"/>
+          <w:color w:val="CE9178"/>
+          <w:sz w:val="21"/>
+          <w:szCs w:val="21"/>
+          <w:lang w:val="nb-NO" w:eastAsia="en-GB"/>
+        </w:rPr>
+        <w:t>"</w:t>
+      </w:r>
+      <w:proofErr w:type="spellStart"/>
+      <w:r>
+        <w:rPr>
+          <w:rFonts w:ascii="Consolas" w:eastAsia="Times New Roman" w:hAnsi="Consolas" w:cs="Times New Roman"/>
+          <w:color w:val="CE9178"/>
+          <w:sz w:val="21"/>
+          <w:szCs w:val="21"/>
+          <w:lang w:val="nb-NO" w:eastAsia="en-GB"/>
+        </w:rPr>
+        <w:t>laanebelop</w:t>
+      </w:r>
+      <w:proofErr w:type="spellEnd"/>
+      <w:r>
+        <w:rPr>
+          <w:rFonts w:ascii="Consolas" w:eastAsia="Times New Roman" w:hAnsi="Consolas" w:cs="Times New Roman"/>
+          <w:color w:val="CE9178"/>
+          <w:sz w:val="21"/>
+          <w:szCs w:val="21"/>
+          <w:lang w:val="nb-NO" w:eastAsia="en-GB"/>
+        </w:rPr>
+        <w:t>"</w:t>
+      </w:r>
+      <w:r>
+        <w:rPr>
+          <w:rFonts w:ascii="Consolas" w:eastAsia="Times New Roman" w:hAnsi="Consolas" w:cs="Times New Roman"/>
+          <w:color w:val="9CDCFE"/>
+          <w:sz w:val="21"/>
+          <w:szCs w:val="21"/>
+          <w:lang w:val="nb-NO" w:eastAsia="en-GB"/>
+        </w:rPr>
+        <w:t>:</w:t>
+      </w:r>
+      <w:r>
+        <w:rPr>
+          <w:rFonts w:ascii="Consolas" w:eastAsia="Times New Roman" w:hAnsi="Consolas" w:cs="Times New Roman"/>
+          <w:color w:val="D4D4D4"/>
+          <w:sz w:val="21"/>
+          <w:szCs w:val="21"/>
+          <w:lang w:val="nb-NO" w:eastAsia="en-GB"/>
+        </w:rPr>
+        <w:t> </w:t>
+      </w:r>
+      <w:r>
+        <w:rPr>
+          <w:rFonts w:ascii="Consolas" w:eastAsia="Times New Roman" w:hAnsi="Consolas" w:cs="Times New Roman"/>
+          <w:color w:val="9CDCFE"/>
+          <w:sz w:val="21"/>
+          <w:szCs w:val="21"/>
+          <w:lang w:val="nb-NO" w:eastAsia="en-GB"/>
+        </w:rPr>
+        <w:t>2000000</w:t>
+      </w:r>
+      <w:r>
+        <w:rPr>
+          <w:rFonts w:ascii="Consolas" w:eastAsia="Times New Roman" w:hAnsi="Consolas" w:cs="Times New Roman"/>
+          <w:color w:val="D4D4D4"/>
+          <w:sz w:val="21"/>
+          <w:szCs w:val="21"/>
+          <w:lang w:val="nb-NO" w:eastAsia="en-GB"/>
+        </w:rPr>
+        <w:t>,</w:t>
+      </w:r>
+    </w:p>
+    <w:p>
+      <w:pPr>
+        <w:shd w:val="clear" w:color="auto" w:fill="1E1E1E"/>
+        <w:spacing w:after="0" w:line="285" w:lineRule="atLeast"/>
+        <w:rPr>
+          <w:rFonts w:ascii="Consolas" w:eastAsia="Times New Roman" w:hAnsi="Consolas" w:cs="Times New Roman"/>
+          <w:color w:val="D4D4D4"/>
+          <w:sz w:val="21"/>
+          <w:szCs w:val="21"/>
+          <w:lang w:val="nb-NO" w:eastAsia="en-GB"/>
+        </w:rPr>
+      </w:pPr>
+      <w:r>
+        <w:rPr>
+          <w:rFonts w:ascii="Consolas" w:eastAsia="Times New Roman" w:hAnsi="Consolas" w:cs="Times New Roman"/>
+          <w:color w:val="CE9178"/>
+          <w:sz w:val="21"/>
+          <w:szCs w:val="21"/>
+          <w:lang w:val="nb-NO" w:eastAsia="en-GB"/>
+        </w:rPr>
+        <w:t xml:space="preserve">    </w:t>
+      </w:r>
+      <w:r>
+        <w:rPr>
+          <w:rFonts w:ascii="Consolas" w:eastAsia="Times New Roman" w:hAnsi="Consolas" w:cs="Times New Roman"/>
+          <w:color w:val="CE9178"/>
+          <w:sz w:val="21"/>
+          <w:szCs w:val="21"/>
+          <w:lang w:val="nb-NO" w:eastAsia="en-GB"/>
+        </w:rPr>
+        <w:t>"</w:t>
+      </w:r>
+      <w:proofErr w:type="spellStart"/>
+      <w:r>
+        <w:rPr>
+          <w:rFonts w:ascii="Consolas" w:eastAsia="Times New Roman" w:hAnsi="Consolas" w:cs="Times New Roman"/>
+          <w:color w:val="CE9178"/>
+          <w:sz w:val="21"/>
+          <w:szCs w:val="21"/>
+          <w:lang w:val="nb-NO" w:eastAsia="en-GB"/>
+        </w:rPr>
+        <w:t>nominellRente</w:t>
+      </w:r>
+      <w:proofErr w:type="spellEnd"/>
+      <w:r>
+        <w:rPr>
+          <w:rFonts w:ascii="Consolas" w:eastAsia="Times New Roman" w:hAnsi="Consolas" w:cs="Times New Roman"/>
+          <w:color w:val="CE9178"/>
+          <w:sz w:val="21"/>
+          <w:szCs w:val="21"/>
+          <w:lang w:val="nb-NO" w:eastAsia="en-GB"/>
+        </w:rPr>
+        <w:t>"</w:t>
+      </w:r>
+      <w:r>
+        <w:rPr>
+          <w:rFonts w:ascii="Consolas" w:eastAsia="Times New Roman" w:hAnsi="Consolas" w:cs="Times New Roman"/>
+          <w:color w:val="9CDCFE"/>
+          <w:sz w:val="21"/>
+          <w:szCs w:val="21"/>
+          <w:lang w:val="nb-NO" w:eastAsia="en-GB"/>
+        </w:rPr>
+        <w:t>:</w:t>
+      </w:r>
+      <w:r>
+        <w:rPr>
+          <w:rFonts w:ascii="Consolas" w:eastAsia="Times New Roman" w:hAnsi="Consolas" w:cs="Times New Roman"/>
+          <w:color w:val="D4D4D4"/>
+          <w:sz w:val="21"/>
+          <w:szCs w:val="21"/>
+          <w:lang w:val="nb-NO" w:eastAsia="en-GB"/>
+        </w:rPr>
+        <w:t> </w:t>
+      </w:r>
+      <w:r>
+        <w:rPr>
+          <w:rFonts w:ascii="Consolas" w:eastAsia="Times New Roman" w:hAnsi="Consolas" w:cs="Times New Roman"/>
+          <w:color w:val="9CDCFE"/>
+          <w:sz w:val="21"/>
+          <w:szCs w:val="21"/>
+          <w:lang w:val="nb-NO" w:eastAsia="en-GB"/>
+        </w:rPr>
+        <w:t>2.5</w:t>
+      </w:r>
+      <w:r>
+        <w:rPr>
+          <w:rFonts w:ascii="Consolas" w:eastAsia="Times New Roman" w:hAnsi="Consolas" w:cs="Times New Roman"/>
+          <w:color w:val="D4D4D4"/>
+          <w:sz w:val="21"/>
+          <w:szCs w:val="21"/>
+          <w:lang w:val="nb-NO" w:eastAsia="en-GB"/>
+        </w:rPr>
+        <w:t>,</w:t>
+      </w:r>
+    </w:p>
+    <w:p>
+      <w:pPr>
+        <w:shd w:val="clear" w:color="auto" w:fill="1E1E1E"/>
+        <w:spacing w:after="0" w:line="285" w:lineRule="atLeast"/>
+        <w:rPr>
+          <w:rFonts w:ascii="Consolas" w:eastAsia="Times New Roman" w:hAnsi="Consolas" w:cs="Times New Roman"/>
+          <w:color w:val="D4D4D4"/>
+          <w:sz w:val="21"/>
+          <w:szCs w:val="21"/>
+          <w:lang w:val="nb-NO" w:eastAsia="en-GB"/>
+        </w:rPr>
+      </w:pPr>
+      <w:r>
+        <w:rPr>
+          <w:rFonts w:ascii="Consolas" w:eastAsia="Times New Roman" w:hAnsi="Consolas" w:cs="Times New Roman"/>
+          <w:color w:val="CE9178"/>
+          <w:sz w:val="21"/>
+          <w:szCs w:val="21"/>
+          <w:lang w:val="nb-NO" w:eastAsia="en-GB"/>
+        </w:rPr>
+        <w:t xml:space="preserve">    </w:t>
+      </w:r>
+      <w:r>
+        <w:rPr>
+          <w:rFonts w:ascii="Consolas" w:eastAsia="Times New Roman" w:hAnsi="Consolas" w:cs="Times New Roman"/>
+          <w:color w:val="CE9178"/>
+          <w:sz w:val="21"/>
+          <w:szCs w:val="21"/>
+          <w:lang w:val="nb-NO" w:eastAsia="en-GB"/>
+        </w:rPr>
+        <w:t>"</w:t>
+      </w:r>
+      <w:proofErr w:type="spellStart"/>
+      <w:r>
+        <w:rPr>
+          <w:rFonts w:ascii="Consolas" w:eastAsia="Times New Roman" w:hAnsi="Consolas" w:cs="Times New Roman"/>
+          <w:color w:val="CE9178"/>
+          <w:sz w:val="21"/>
+          <w:szCs w:val="21"/>
+          <w:lang w:val="nb-NO" w:eastAsia="en-GB"/>
+        </w:rPr>
+        <w:t>lopetid</w:t>
+      </w:r>
+      <w:proofErr w:type="spellEnd"/>
+      <w:r>
+        <w:rPr>
+          <w:rFonts w:ascii="Consolas" w:eastAsia="Times New Roman" w:hAnsi="Consolas" w:cs="Times New Roman"/>
+          <w:color w:val="CE9178"/>
+          <w:sz w:val="21"/>
+          <w:szCs w:val="21"/>
+          <w:lang w:val="nb-NO" w:eastAsia="en-GB"/>
+        </w:rPr>
+        <w:t>"</w:t>
+      </w:r>
+      <w:r>
+        <w:rPr>
+          <w:rFonts w:ascii="Consolas" w:eastAsia="Times New Roman" w:hAnsi="Consolas" w:cs="Times New Roman"/>
+          <w:color w:val="9CDCFE"/>
+          <w:sz w:val="21"/>
+          <w:szCs w:val="21"/>
+          <w:lang w:val="nb-NO" w:eastAsia="en-GB"/>
+        </w:rPr>
+        <w:t>:</w:t>
+      </w:r>
+      <w:r>
+        <w:rPr>
+          <w:rFonts w:ascii="Consolas" w:eastAsia="Times New Roman" w:hAnsi="Consolas" w:cs="Times New Roman"/>
+          <w:color w:val="D4D4D4"/>
+          <w:sz w:val="21"/>
+          <w:szCs w:val="21"/>
+          <w:lang w:val="nb-NO" w:eastAsia="en-GB"/>
+        </w:rPr>
+        <w:t> </w:t>
+      </w:r>
+      <w:r>
+        <w:rPr>
+          <w:rFonts w:ascii="Consolas" w:eastAsia="Times New Roman" w:hAnsi="Consolas" w:cs="Times New Roman"/>
+          <w:color w:val="9CDCFE"/>
+          <w:sz w:val="21"/>
+          <w:szCs w:val="21"/>
+          <w:lang w:val="nb-NO" w:eastAsia="en-GB"/>
+        </w:rPr>
+        <w:t>30</w:t>
+      </w:r>
+      <w:r>
+        <w:rPr>
+          <w:rFonts w:ascii="Consolas" w:eastAsia="Times New Roman" w:hAnsi="Consolas" w:cs="Times New Roman"/>
+          <w:color w:val="D4D4D4"/>
+          <w:sz w:val="21"/>
+          <w:szCs w:val="21"/>
+          <w:lang w:val="nb-NO" w:eastAsia="en-GB"/>
+        </w:rPr>
+        <w:t>,</w:t>
+      </w:r>
+    </w:p>
+    <w:p>
+      <w:pPr>
+        <w:shd w:val="clear" w:color="auto" w:fill="1E1E1E"/>
+        <w:spacing w:after="0" w:line="285" w:lineRule="atLeast"/>
+        <w:rPr>
+          <w:rFonts w:ascii="Consolas" w:eastAsia="Times New Roman" w:hAnsi="Consolas" w:cs="Times New Roman"/>
+          <w:color w:val="D4D4D4"/>
+          <w:sz w:val="21"/>
+          <w:szCs w:val="21"/>
+          <w:lang w:val="nb-NO" w:eastAsia="en-GB"/>
+        </w:rPr>
+      </w:pPr>
+      <w:r>
+        <w:rPr>
+          <w:rFonts w:ascii="Consolas" w:eastAsia="Times New Roman" w:hAnsi="Consolas" w:cs="Times New Roman"/>
+          <w:color w:val="CE9178"/>
+          <w:sz w:val="21"/>
+          <w:szCs w:val="21"/>
+          <w:lang w:val="nb-NO" w:eastAsia="en-GB"/>
+        </w:rPr>
+        <w:t xml:space="preserve">    </w:t>
+      </w:r>
+      <w:r>
+        <w:rPr>
+          <w:rFonts w:ascii="Consolas" w:eastAsia="Times New Roman" w:hAnsi="Consolas" w:cs="Times New Roman"/>
+          <w:color w:val="CE9178"/>
+          <w:sz w:val="21"/>
+          <w:szCs w:val="21"/>
+          <w:lang w:val="nb-NO" w:eastAsia="en-GB"/>
+        </w:rPr>
+        <w:t>"</w:t>
+      </w:r>
+      <w:proofErr w:type="spellStart"/>
+      <w:r>
+        <w:rPr>
+          <w:rFonts w:ascii="Consolas" w:eastAsia="Times New Roman" w:hAnsi="Consolas" w:cs="Times New Roman"/>
+          <w:color w:val="CE9178"/>
+          <w:sz w:val="21"/>
+          <w:szCs w:val="21"/>
+          <w:lang w:val="nb-NO" w:eastAsia="en-GB"/>
+        </w:rPr>
+        <w:t>terminGebyr</w:t>
+      </w:r>
+      <w:proofErr w:type="spellEnd"/>
+      <w:r>
+        <w:rPr>
+          <w:rFonts w:ascii="Consolas" w:eastAsia="Times New Roman" w:hAnsi="Consolas" w:cs="Times New Roman"/>
+          <w:color w:val="CE9178"/>
+          <w:sz w:val="21"/>
+          <w:szCs w:val="21"/>
+          <w:lang w:val="nb-NO" w:eastAsia="en-GB"/>
+        </w:rPr>
+        <w:t>"</w:t>
+      </w:r>
+      <w:r>
+        <w:rPr>
+          <w:rFonts w:ascii="Consolas" w:eastAsia="Times New Roman" w:hAnsi="Consolas" w:cs="Times New Roman"/>
+          <w:color w:val="9CDCFE"/>
+          <w:sz w:val="21"/>
+          <w:szCs w:val="21"/>
+          <w:lang w:val="nb-NO" w:eastAsia="en-GB"/>
+        </w:rPr>
+        <w:t>:</w:t>
+      </w:r>
+      <w:r>
+        <w:rPr>
+          <w:rFonts w:ascii="Consolas" w:eastAsia="Times New Roman" w:hAnsi="Consolas" w:cs="Times New Roman"/>
+          <w:color w:val="D4D4D4"/>
+          <w:sz w:val="21"/>
+          <w:szCs w:val="21"/>
+          <w:lang w:val="nb-NO" w:eastAsia="en-GB"/>
+        </w:rPr>
+        <w:t> </w:t>
+      </w:r>
+      <w:r>
+        <w:rPr>
+          <w:rFonts w:ascii="Consolas" w:eastAsia="Times New Roman" w:hAnsi="Consolas" w:cs="Times New Roman"/>
+          <w:color w:val="B5CEA8"/>
+          <w:sz w:val="21"/>
+          <w:szCs w:val="21"/>
+          <w:lang w:val="nb-NO" w:eastAsia="en-GB"/>
+        </w:rPr>
+        <w:t>60</w:t>
+      </w:r>
+      <w:r>
+        <w:rPr>
+          <w:rFonts w:ascii="Consolas" w:eastAsia="Times New Roman" w:hAnsi="Consolas" w:cs="Times New Roman"/>
+          <w:color w:val="D4D4D4"/>
+          <w:sz w:val="21"/>
+          <w:szCs w:val="21"/>
+          <w:lang w:val="nb-NO" w:eastAsia="en-GB"/>
+        </w:rPr>
+        <w:t>,</w:t>
+      </w:r>
+    </w:p>
+    <w:p>
+      <w:pPr>
+        <w:shd w:val="clear" w:color="auto" w:fill="1E1E1E"/>
+        <w:spacing w:after="0" w:line="285" w:lineRule="atLeast"/>
+        <w:rPr>
+          <w:rFonts w:ascii="Consolas" w:eastAsia="Times New Roman" w:hAnsi="Consolas" w:cs="Times New Roman"/>
+          <w:color w:val="D4D4D4"/>
+          <w:sz w:val="21"/>
+          <w:szCs w:val="21"/>
+          <w:lang w:val="nb-NO" w:eastAsia="en-GB"/>
+        </w:rPr>
+      </w:pPr>
+      <w:r>
+        <w:rPr>
+          <w:rFonts w:ascii="Consolas" w:eastAsia="Times New Roman" w:hAnsi="Consolas" w:cs="Times New Roman"/>
+          <w:color w:val="CE9178"/>
+          <w:sz w:val="21"/>
+          <w:szCs w:val="21"/>
+          <w:lang w:val="nb-NO" w:eastAsia="en-GB"/>
+        </w:rPr>
+        <w:t xml:space="preserve">    </w:t>
+      </w:r>
+      <w:r>
+        <w:rPr>
+          <w:rFonts w:ascii="Consolas" w:eastAsia="Times New Roman" w:hAnsi="Consolas" w:cs="Times New Roman"/>
+          <w:color w:val="CE9178"/>
+          <w:sz w:val="21"/>
+          <w:szCs w:val="21"/>
+          <w:lang w:val="nb-NO" w:eastAsia="en-GB"/>
+        </w:rPr>
+        <w:t>"</w:t>
+      </w:r>
+      <w:proofErr w:type="spellStart"/>
+      <w:r>
+        <w:rPr>
+          <w:rFonts w:ascii="Consolas" w:eastAsia="Times New Roman" w:hAnsi="Consolas" w:cs="Times New Roman"/>
+          <w:color w:val="CE9178"/>
+          <w:sz w:val="21"/>
+          <w:szCs w:val="21"/>
+          <w:lang w:val="nb-NO" w:eastAsia="en-GB"/>
+        </w:rPr>
+        <w:t>saldoDato</w:t>
+      </w:r>
+      <w:proofErr w:type="spellEnd"/>
+      <w:r>
+        <w:rPr>
+          <w:rFonts w:ascii="Consolas" w:eastAsia="Times New Roman" w:hAnsi="Consolas" w:cs="Times New Roman"/>
+          <w:color w:val="CE9178"/>
+          <w:sz w:val="21"/>
+          <w:szCs w:val="21"/>
+          <w:lang w:val="nb-NO" w:eastAsia="en-GB"/>
+        </w:rPr>
+        <w:t>"</w:t>
+      </w:r>
+      <w:r>
+        <w:rPr>
+          <w:rFonts w:ascii="Consolas" w:eastAsia="Times New Roman" w:hAnsi="Consolas" w:cs="Times New Roman"/>
+          <w:color w:val="9CDCFE"/>
+          <w:sz w:val="21"/>
+          <w:szCs w:val="21"/>
+          <w:lang w:val="nb-NO" w:eastAsia="en-GB"/>
+        </w:rPr>
+        <w:t>:</w:t>
+      </w:r>
+      <w:r>
+        <w:rPr>
+          <w:rFonts w:ascii="Consolas" w:eastAsia="Times New Roman" w:hAnsi="Consolas" w:cs="Times New Roman"/>
+          <w:color w:val="D4D4D4"/>
+          <w:sz w:val="21"/>
+          <w:szCs w:val="21"/>
+          <w:lang w:val="nb-NO" w:eastAsia="en-GB"/>
+        </w:rPr>
+        <w:t> </w:t>
+      </w:r>
+      <w:r>
+        <w:rPr>
+          <w:rFonts w:ascii="Consolas" w:eastAsia="Times New Roman" w:hAnsi="Consolas" w:cs="Times New Roman"/>
+          <w:color w:val="CE9178"/>
+          <w:sz w:val="21"/>
+          <w:szCs w:val="21"/>
+          <w:lang w:val="nb-NO" w:eastAsia="en-GB"/>
+        </w:rPr>
+        <w:t>"</w:t>
+      </w:r>
+      <w:r>
+        <w:rPr>
+          <w:rFonts w:ascii="Consolas" w:eastAsia="Times New Roman" w:hAnsi="Consolas" w:cs="Times New Roman"/>
+          <w:color w:val="CE9178"/>
+          <w:sz w:val="21"/>
+          <w:szCs w:val="21"/>
+          <w:lang w:val="nb-NO" w:eastAsia="en-GB"/>
+        </w:rPr>
+        <w:t>YYYY</w:t>
+      </w:r>
+      <w:r>
+        <w:rPr>
+          <w:rFonts w:ascii="Consolas" w:eastAsia="Times New Roman" w:hAnsi="Consolas" w:cs="Times New Roman"/>
+          <w:color w:val="CE9178"/>
+          <w:sz w:val="21"/>
+          <w:szCs w:val="21"/>
+          <w:lang w:val="nb-NO" w:eastAsia="en-GB"/>
+        </w:rPr>
+        <w:t>-</w:t>
+      </w:r>
+      <w:r>
+        <w:rPr>
+          <w:rFonts w:ascii="Consolas" w:eastAsia="Times New Roman" w:hAnsi="Consolas" w:cs="Times New Roman"/>
+          <w:color w:val="CE9178"/>
+          <w:sz w:val="21"/>
+          <w:szCs w:val="21"/>
+          <w:lang w:val="nb-NO" w:eastAsia="en-GB"/>
+        </w:rPr>
+        <w:t>MM</w:t>
+      </w:r>
+      <w:r>
+        <w:rPr>
+          <w:rFonts w:ascii="Consolas" w:eastAsia="Times New Roman" w:hAnsi="Consolas" w:cs="Times New Roman"/>
+          <w:color w:val="CE9178"/>
+          <w:sz w:val="21"/>
+          <w:szCs w:val="21"/>
+          <w:lang w:val="nb-NO" w:eastAsia="en-GB"/>
+        </w:rPr>
+        <w:t>-</w:t>
+      </w:r>
+      <w:r>
+        <w:rPr>
+          <w:rFonts w:ascii="Consolas" w:eastAsia="Times New Roman" w:hAnsi="Consolas" w:cs="Times New Roman"/>
+          <w:color w:val="CE9178"/>
+          <w:sz w:val="21"/>
+          <w:szCs w:val="21"/>
+          <w:lang w:val="nb-NO" w:eastAsia="en-GB"/>
+        </w:rPr>
+        <w:t>DD</w:t>
+      </w:r>
+      <w:r>
+        <w:rPr>
+          <w:rFonts w:ascii="Consolas" w:eastAsia="Times New Roman" w:hAnsi="Consolas" w:cs="Times New Roman"/>
+          <w:color w:val="CE9178"/>
+          <w:sz w:val="21"/>
+          <w:szCs w:val="21"/>
+          <w:lang w:val="nb-NO" w:eastAsia="en-GB"/>
+        </w:rPr>
+        <w:t>"</w:t>
+      </w:r>
+      <w:r>
+        <w:rPr>
+          <w:rFonts w:ascii="Consolas" w:eastAsia="Times New Roman" w:hAnsi="Consolas" w:cs="Times New Roman"/>
+          <w:color w:val="D4D4D4"/>
+          <w:sz w:val="21"/>
+          <w:szCs w:val="21"/>
+          <w:lang w:val="nb-NO" w:eastAsia="en-GB"/>
+        </w:rPr>
+        <w:t>,</w:t>
+      </w:r>
+    </w:p>
+    <w:p>
+      <w:pPr>
+        <w:shd w:val="clear" w:color="auto" w:fill="1E1E1E"/>
+        <w:spacing w:after="0" w:line="285" w:lineRule="atLeast"/>
+        <w:rPr>
+          <w:rFonts w:ascii="Consolas" w:eastAsia="Times New Roman" w:hAnsi="Consolas" w:cs="Times New Roman"/>
+          <w:color w:val="CE9178"/>
+          <w:sz w:val="21"/>
+          <w:szCs w:val="21"/>
+          <w:lang w:val="nb-NO" w:eastAsia="en-GB"/>
+        </w:rPr>
+      </w:pPr>
+      <w:r>
+        <w:rPr>
+          <w:rFonts w:ascii="Consolas" w:eastAsia="Times New Roman" w:hAnsi="Consolas" w:cs="Times New Roman"/>
+          <w:color w:val="CE9178"/>
+          <w:sz w:val="21"/>
+          <w:szCs w:val="21"/>
+          <w:lang w:val="nb-NO" w:eastAsia="en-GB"/>
+        </w:rPr>
+        <w:t xml:space="preserve">    </w:t>
+      </w:r>
+      <w:r>
+        <w:rPr>
+          <w:rFonts w:ascii="Consolas" w:eastAsia="Times New Roman" w:hAnsi="Consolas" w:cs="Times New Roman"/>
+          <w:color w:val="CE9178"/>
+          <w:sz w:val="21"/>
+          <w:szCs w:val="21"/>
+          <w:lang w:val="nb-NO" w:eastAsia="en-GB"/>
+        </w:rPr>
+        <w:t>"</w:t>
+      </w:r>
+      <w:proofErr w:type="spellStart"/>
+      <w:r>
+        <w:rPr>
+          <w:rFonts w:ascii="Consolas" w:eastAsia="Times New Roman" w:hAnsi="Consolas" w:cs="Times New Roman"/>
+          <w:color w:val="CE9178"/>
+          <w:sz w:val="21"/>
+          <w:szCs w:val="21"/>
+          <w:lang w:val="nb-NO" w:eastAsia="en-GB"/>
+        </w:rPr>
+        <w:t>laanetype</w:t>
+      </w:r>
+      <w:proofErr w:type="spellEnd"/>
+      <w:r>
+        <w:rPr>
+          <w:rFonts w:ascii="Consolas" w:eastAsia="Times New Roman" w:hAnsi="Consolas" w:cs="Times New Roman"/>
+          <w:color w:val="CE9178"/>
+          <w:sz w:val="21"/>
+          <w:szCs w:val="21"/>
+          <w:lang w:val="nb-NO" w:eastAsia="en-GB"/>
+        </w:rPr>
+        <w:t>"</w:t>
+      </w:r>
+      <w:r>
+        <w:rPr>
+          <w:rFonts w:ascii="Consolas" w:eastAsia="Times New Roman" w:hAnsi="Consolas" w:cs="Times New Roman"/>
+          <w:color w:val="9CDCFE"/>
+          <w:sz w:val="21"/>
+          <w:szCs w:val="21"/>
+          <w:lang w:val="nb-NO" w:eastAsia="en-GB"/>
+        </w:rPr>
+        <w:t>:</w:t>
+      </w:r>
+      <w:r>
+        <w:rPr>
+          <w:rFonts w:ascii="Consolas" w:eastAsia="Times New Roman" w:hAnsi="Consolas" w:cs="Times New Roman"/>
+          <w:color w:val="D4D4D4"/>
+          <w:sz w:val="21"/>
+          <w:szCs w:val="21"/>
+          <w:lang w:val="nb-NO" w:eastAsia="en-GB"/>
+        </w:rPr>
+        <w:t> </w:t>
+      </w:r>
+      <w:r>
+        <w:rPr>
+          <w:rFonts w:ascii="Consolas" w:eastAsia="Times New Roman" w:hAnsi="Consolas" w:cs="Times New Roman"/>
+          <w:color w:val="CE9178"/>
+          <w:sz w:val="21"/>
+          <w:szCs w:val="21"/>
+          <w:lang w:val="nb-NO" w:eastAsia="en-GB"/>
+        </w:rPr>
+        <w:t>"SERIE"</w:t>
+      </w:r>
+      <w:r>
+        <w:rPr>
+          <w:rFonts w:ascii="Consolas" w:eastAsia="Times New Roman" w:hAnsi="Consolas" w:cs="Times New Roman"/>
+          <w:color w:val="D4D4D4"/>
+          <w:sz w:val="21"/>
+          <w:szCs w:val="21"/>
+          <w:lang w:val="nb-NO" w:eastAsia="en-GB"/>
+        </w:rPr>
+        <w:t> </w:t>
+      </w:r>
+      <w:r>
+        <w:rPr>
+          <w:rFonts w:ascii="Consolas" w:eastAsia="Times New Roman" w:hAnsi="Consolas" w:cs="Times New Roman"/>
+          <w:color w:val="D4D4D4"/>
+          <w:sz w:val="21"/>
+          <w:szCs w:val="21"/>
+          <w:lang w:val="nb-NO" w:eastAsia="en-GB"/>
+        </w:rPr>
+        <w:t>||</w:t>
+      </w:r>
+      <w:r>
+        <w:rPr>
+          <w:rFonts w:ascii="Consolas" w:eastAsia="Times New Roman" w:hAnsi="Consolas" w:cs="Times New Roman"/>
+          <w:color w:val="D4D4D4"/>
+          <w:sz w:val="21"/>
+          <w:szCs w:val="21"/>
+          <w:lang w:val="nb-NO" w:eastAsia="en-GB"/>
+        </w:rPr>
+        <w:t> </w:t>
+      </w:r>
+      <w:r>
+        <w:rPr>
+          <w:rFonts w:ascii="Consolas" w:eastAsia="Times New Roman" w:hAnsi="Consolas" w:cs="Times New Roman"/>
+          <w:color w:val="CE9178"/>
+          <w:sz w:val="21"/>
+          <w:szCs w:val="21"/>
+          <w:lang w:val="nb-NO" w:eastAsia="en-GB"/>
+        </w:rPr>
+        <w:t>"ANNUITET"</w:t>
+      </w:r>
+    </w:p>
+    <w:p>
+      <w:pPr>
+        <w:shd w:val="clear" w:color="auto" w:fill="1E1E1E"/>
+        <w:spacing w:after="0" w:line="285" w:lineRule="atLeast"/>
+        <w:rPr>
+          <w:rFonts w:ascii="Consolas" w:eastAsia="Times New Roman" w:hAnsi="Consolas" w:cs="Times New Roman"/>
+          <w:color w:val="D4D4D4"/>
+          <w:sz w:val="21"/>
+          <w:szCs w:val="21"/>
+          <w:lang w:val="nb-NO" w:eastAsia="en-GB"/>
+        </w:rPr>
+      </w:pPr>
+      <w:r>
+        <w:rPr>
+          <w:rFonts w:ascii="Consolas" w:eastAsia="Times New Roman" w:hAnsi="Consolas" w:cs="Times New Roman"/>
+          <w:color w:val="CE9178"/>
+          <w:sz w:val="21"/>
+          <w:szCs w:val="21"/>
+          <w:lang w:val="nb-NO" w:eastAsia="en-GB"/>
+        </w:rPr>
+        <w:t>}</w:t>
+      </w:r>
     </w:p>
     <w:p>
       <w:pPr>
@@ -2039,7 +2740,7 @@
     <w:p>
       <w:pPr>
         <w:rPr>
-          <w:lang w:eastAsia="en-GB"/>
+          <w:lang w:val="nb-NO" w:eastAsia="en-GB"/>
         </w:rPr>
       </w:pPr>
       <w:proofErr w:type="spellStart"/>
@@ -2070,38 +2771,40 @@
       </w:r>
       <w:r>
         <w:rPr>
-          <w:lang w:eastAsia="en-GB"/>
-        </w:rPr>
-        <w:t>NVM, figured it out! W</w:t>
-      </w:r>
-      <w:r>
-        <w:rPr>
-          <w:lang w:eastAsia="en-GB"/>
-        </w:rPr>
-        <w:t>oohoo</w:t>
-      </w:r>
-    </w:p>
-    <w:p>
-      <w:pPr>
-        <w:rPr>
-          <w:lang w:val="nb-NO" w:eastAsia="en-GB"/>
-        </w:rPr>
-      </w:pPr>
-      <w:r>
-        <w:rPr>
-          <w:lang w:val="nb-NO" w:eastAsia="en-GB"/>
-        </w:rPr>
-        <w:t>Sette opp server på desktop så de ikke trenger å starte node? Kan være kult, får jeg åpnet IP-adressen?</w:t>
+          <w:lang w:val="nb-NO" w:eastAsia="en-GB"/>
+        </w:rPr>
+        <w:t xml:space="preserve">NVM, </w:t>
+      </w:r>
+      <w:proofErr w:type="spellStart"/>
+      <w:r>
+        <w:rPr>
+          <w:lang w:val="nb-NO" w:eastAsia="en-GB"/>
+        </w:rPr>
+        <w:t>figured</w:t>
+      </w:r>
+      <w:proofErr w:type="spellEnd"/>
+      <w:r>
+        <w:rPr>
+          <w:lang w:val="nb-NO" w:eastAsia="en-GB"/>
+        </w:rPr>
+        <w:t xml:space="preserve"> it </w:t>
+      </w:r>
+      <w:proofErr w:type="spellStart"/>
+      <w:r>
+        <w:rPr>
+          <w:lang w:val="nb-NO" w:eastAsia="en-GB"/>
+        </w:rPr>
+        <w:t>out</w:t>
+      </w:r>
+      <w:proofErr w:type="spellEnd"/>
+      <w:r>
+        <w:rPr>
+          <w:lang w:val="nb-NO" w:eastAsia="en-GB"/>
+        </w:rPr>
+        <w:t>!</w:t>
       </w:r>
       <w:bookmarkStart w:id="0" w:name="_GoBack"/>
       <w:bookmarkEnd w:id="0"/>
-    </w:p>
-    <w:p>
-      <w:pPr>
-        <w:rPr>
-          <w:lang w:val="nb-NO"/>
-        </w:rPr>
-      </w:pPr>
     </w:p>
     <w:sectPr>
       <w:headerReference w:type="default" r:id="rId11"/>

</xml_diff>